<commit_message>
update file đồ án
</commit_message>
<xml_diff>
--- a/file báo cáo/Thông tin đồ án.docx
+++ b/file báo cáo/Thông tin đồ án.docx
@@ -1124,10 +1124,10 @@
             <v:path o:extrusionok="f" gradientshapeok="t" o:connecttype="rect"/>
             <o:lock v:ext="edit" aspectratio="t"/>
           </v:shapetype>
-          <v:shape id="_x0000_i1025" type="#_x0000_t75" style="width:208.5pt;height:107.25pt" o:ole="">
+          <v:shape id="_x0000_i1025" type="#_x0000_t75" style="width:208.45pt;height:107.15pt" o:ole="">
             <v:imagedata r:id="rId11" o:title=""/>
           </v:shape>
-          <o:OLEObject Type="Embed" ProgID="PBrush" ShapeID="_x0000_i1025" DrawAspect="Content" ObjectID="_1606363348" r:id="rId12"/>
+          <o:OLEObject Type="Embed" ProgID="PBrush" ShapeID="_x0000_i1025" DrawAspect="Content" ObjectID="_1606365989" r:id="rId12"/>
         </w:object>
       </w:r>
     </w:p>
@@ -1479,7 +1479,6 @@
           <w:id w:val="762183021"/>
           <w:citation/>
         </w:sdtPr>
-        <w:sdtEndPr/>
         <w:sdtContent>
           <w:r>
             <w:fldChar w:fldCharType="begin"/>
@@ -1532,7 +1531,6 @@
           <w:id w:val="-1977590586"/>
           <w:citation/>
         </w:sdtPr>
-        <w:sdtEndPr/>
         <w:sdtContent>
           <w:r>
             <w:fldChar w:fldCharType="begin"/>
@@ -1577,7 +1575,6 @@
           <w:id w:val="-155684688"/>
           <w:citation/>
         </w:sdtPr>
-        <w:sdtEndPr/>
         <w:sdtContent>
           <w:r>
             <w:fldChar w:fldCharType="begin"/>
@@ -1842,7 +1839,6 @@
           <w:id w:val="-1757976800"/>
           <w:citation/>
         </w:sdtPr>
-        <w:sdtEndPr/>
         <w:sdtContent>
           <w:r>
             <w:fldChar w:fldCharType="begin"/>
@@ -2128,13 +2124,7 @@
         <w:rPr>
           <w:noProof/>
         </w:rPr>
-        <w:instrText xml:space="preserve"> SEQ Hình</w:instrText>
-      </w:r>
-      <w:r>
-        <w:rPr>
-          <w:noProof/>
-        </w:rPr>
-        <w:instrText xml:space="preserve"> \* ARABIC \s 1 </w:instrText>
+        <w:instrText xml:space="preserve"> SEQ Hình \* ARABIC \s 1 </w:instrText>
       </w:r>
       <w:r>
         <w:rPr>
@@ -2171,7 +2161,6 @@
           <w:id w:val="535005123"/>
           <w:citation/>
         </w:sdtPr>
-        <w:sdtEndPr/>
         <w:sdtContent>
           <w:r>
             <w:fldChar w:fldCharType="begin"/>
@@ -2326,7 +2315,6 @@
           <w:id w:val="1742448062"/>
           <w:citation/>
         </w:sdtPr>
-        <w:sdtEndPr/>
         <w:sdtContent>
           <w:r>
             <w:fldChar w:fldCharType="begin"/>
@@ -2506,7 +2494,6 @@
           <w:id w:val="-771783099"/>
           <w:citation/>
         </w:sdtPr>
-        <w:sdtEndPr/>
         <w:sdtContent>
           <w:r>
             <w:fldChar w:fldCharType="begin"/>
@@ -6064,60 +6051,276 @@
       <w:r>
         <w:t>Khảo sát thực tiễn</w:t>
       </w:r>
-    </w:p>
-    <w:p>
-      <w:r>
-        <w:t xml:space="preserve">Hiện nay, nhu cầu về chuyện ăn uống của con người đang </w:t>
-      </w:r>
+      <w:r>
+        <w:t xml:space="preserve"> &amp; lên ý tưởng</w:t>
+      </w:r>
+    </w:p>
+    <w:p>
+      <w:pPr>
+        <w:ind w:firstLine="576"/>
+      </w:pPr>
+      <w:r>
+        <w:t xml:space="preserve">Hiện nay, </w:t>
+      </w:r>
+      <w:r>
+        <w:t>chất lượng cuộc sống đang dần đi lên, kéo theo đó nhu cầu ăn u</w:t>
+      </w:r>
+      <w:r>
+        <w:t>ống, chất lượng trong các bữa ăn của con người ngày càng nâng cao. Bên cạnh đó, trong thời đại cách mạng 4.0, việc mua sắm điện tử đang phát triển cực kì mạnh mẽ và dần trở thành 1 hình thức kinh doanh chủ yếu trên thị trường. Dựa trên thực tế đó, nhóm em đã nảy sinh ý tưởng xây dựng 1 ứng dụng bán thức ăn nhanh để mọi người có thể đặt thức ăn 1 cách nhanh chóng và đơn giản mà không cần mất công đi đến cửa hàng để mau.</w:t>
+      </w:r>
+    </w:p>
+    <w:p>
+      <w:pPr>
+        <w:ind w:firstLine="576"/>
+      </w:pPr>
+      <w:r>
+        <w:t xml:space="preserve">Bên cạnh đó, sắp tới đây là kì thi trung học phổ thông quốc gia. Rất nhiều bạn học sinh vì áp lực học hành nên rất căng thẳng và thường xuyên stress. Để giúp mọi người có thêm 1 phần tinh thần, thì ngoài việc ăn uống (ăn đồ ngọt), thì những câu nói của những tác giả nổi tiếng cũng sẽ giúp ích rất nhiều. Chính vì vậy nhóm em đã quyết định xây dựng thêm 1 ứng dụng trên IOS để giúp cho mọi người có thể </w:t>
+      </w:r>
+      <w:r>
+        <w:t>có thêm được phần lạc quan trong cuộc sống và cũng là để nhóm có cơ hội để tìm hiểu về cách thức 1 ứng dụng trên IOS hoạt động như thế nào.</w:t>
+      </w:r>
+    </w:p>
+    <w:p>
+      <w:pPr>
+        <w:pStyle w:val="Heading2"/>
+      </w:pPr>
+      <w:r>
+        <w:t>Thực hiện ý tưởng</w:t>
+      </w:r>
+    </w:p>
+    <w:p>
+      <w:pPr>
+        <w:pStyle w:val="Heading3"/>
+      </w:pPr>
+      <w:r>
+        <w:t>Xây dựng ứng dụng bán thức ăn nhanh trên điện thoại android</w:t>
+      </w:r>
+    </w:p>
+    <w:p>
+      <w:pPr>
+        <w:pStyle w:val="Heading3"/>
+      </w:pPr>
+      <w:r>
+        <w:t>Giớ thiệu ứng dụng những câu nói tạo động lực trên IOS</w:t>
+      </w:r>
+    </w:p>
+    <w:p>
+      <w:pPr>
+        <w:ind w:left="720" w:firstLine="0"/>
+      </w:pPr>
+      <w:r>
+        <w:t>Màn hình chính khi khởi chạy ứng dụng</w:t>
+      </w:r>
+    </w:p>
+    <w:p>
+      <w:pPr>
+        <w:ind w:left="720" w:firstLine="0"/>
+      </w:pPr>
+      <w:r>
+        <w:tab/>
+        <w:t>Nút Menu: Button liên kết đến màn hình thứ 2 để chọn loại câu nói sẽ hiện thị.</w:t>
+      </w:r>
+    </w:p>
+    <w:p>
+      <w:pPr>
+        <w:ind w:left="720" w:firstLine="0"/>
+      </w:pPr>
+      <w:r>
+        <w:tab/>
+        <w:t>Label Quote: Label câu nói chứa nội dụng câu nói sẽ được hiển thị.</w:t>
+      </w:r>
+      <w:r>
+        <w:br/>
+      </w:r>
+      <w:r>
+        <w:tab/>
+        <w:t>Label  Author: Label chứa tên tác giả tương ứng với câu nói.</w:t>
+      </w:r>
+      <w:r>
+        <w:br/>
+      </w:r>
+      <w:r>
+        <w:tab/>
+        <w:t>Image nền: Hình nền sẽ được thay đổi khi các câu nói thay đổi để tạo sự mới mẻ cho ứng dụng.</w:t>
+      </w:r>
+    </w:p>
+    <w:p>
+      <w:pPr>
+        <w:pStyle w:val="ListParagraph"/>
+        <w:ind w:firstLine="0"/>
+        <w:jc w:val="center"/>
+      </w:pPr>
+      <w:r>
+        <w:rPr>
+          <w:noProof/>
+        </w:rPr>
+        <w:lastRenderedPageBreak/>
+        <w:drawing>
+          <wp:inline distT="0" distB="0" distL="0" distR="0">
+            <wp:extent cx="3561715" cy="6560185"/>
+            <wp:effectExtent l="0" t="0" r="635" b="0"/>
+            <wp:docPr id="18" name="Picture 18"/>
+            <wp:cNvGraphicFramePr>
+              <a:graphicFrameLocks xmlns:a="http://schemas.openxmlformats.org/drawingml/2006/main" noChangeAspect="1"/>
+            </wp:cNvGraphicFramePr>
+            <a:graphic xmlns:a="http://schemas.openxmlformats.org/drawingml/2006/main">
+              <a:graphicData uri="http://schemas.openxmlformats.org/drawingml/2006/picture">
+                <pic:pic xmlns:pic="http://schemas.openxmlformats.org/drawingml/2006/picture">
+                  <pic:nvPicPr>
+                    <pic:cNvPr id="0" name="Picture 4"/>
+                    <pic:cNvPicPr>
+                      <a:picLocks noChangeAspect="1" noChangeArrowheads="1"/>
+                    </pic:cNvPicPr>
+                  </pic:nvPicPr>
+                  <pic:blipFill>
+                    <a:blip r:embed="rId28">
+                      <a:extLst>
+                        <a:ext uri="{28A0092B-C50C-407E-A947-70E740481C1C}">
+                          <a14:useLocalDpi xmlns:a14="http://schemas.microsoft.com/office/drawing/2010/main" val="0"/>
+                        </a:ext>
+                      </a:extLst>
+                    </a:blip>
+                    <a:srcRect/>
+                    <a:stretch>
+                      <a:fillRect/>
+                    </a:stretch>
+                  </pic:blipFill>
+                  <pic:spPr bwMode="auto">
+                    <a:xfrm>
+                      <a:off x="0" y="0"/>
+                      <a:ext cx="3561715" cy="6560185"/>
+                    </a:xfrm>
+                    <a:prstGeom prst="rect">
+                      <a:avLst/>
+                    </a:prstGeom>
+                    <a:noFill/>
+                    <a:ln>
+                      <a:noFill/>
+                    </a:ln>
+                  </pic:spPr>
+                </pic:pic>
+              </a:graphicData>
+            </a:graphic>
+          </wp:inline>
+        </w:drawing>
+      </w:r>
+    </w:p>
+    <w:p>
+      <w:pPr>
+        <w:pStyle w:val="ListParagraph"/>
+        <w:ind w:firstLine="0"/>
+      </w:pPr>
+      <w:r>
+        <w:t>Màn hình Menu</w:t>
+      </w:r>
+    </w:p>
+    <w:p>
+      <w:pPr>
+        <w:pStyle w:val="ListParagraph"/>
+        <w:ind w:firstLine="0"/>
+      </w:pPr>
+      <w:r>
+        <w:tab/>
+      </w:r>
+      <w:r>
+        <w:t>3 Buttuon: Action, Happyness, Friendship: liên kết để trở về màn hình chính và thay đổi câu nói dựa theo loại câu nói được chọn ở menu.</w:t>
+      </w:r>
+    </w:p>
+    <w:p>
+      <w:pPr>
+        <w:pStyle w:val="ListParagraph"/>
+        <w:ind w:firstLine="0"/>
+      </w:pPr>
+      <w:r>
+        <w:tab/>
+        <w:t>Image nền: không thây đổi.</w:t>
+      </w:r>
+    </w:p>
+    <w:p>
+      <w:pPr>
+        <w:pStyle w:val="ListParagraph"/>
+        <w:ind w:firstLine="0"/>
+        <w:jc w:val="center"/>
+      </w:pPr>
+      <w:r>
+        <w:rPr>
+          <w:noProof/>
+        </w:rPr>
+        <w:lastRenderedPageBreak/>
+        <w:drawing>
+          <wp:inline distT="0" distB="0" distL="0" distR="0">
+            <wp:extent cx="3551555" cy="6581775"/>
+            <wp:effectExtent l="0" t="0" r="0" b="9525"/>
+            <wp:docPr id="21" name="Picture 21"/>
+            <wp:cNvGraphicFramePr>
+              <a:graphicFrameLocks xmlns:a="http://schemas.openxmlformats.org/drawingml/2006/main" noChangeAspect="1"/>
+            </wp:cNvGraphicFramePr>
+            <a:graphic xmlns:a="http://schemas.openxmlformats.org/drawingml/2006/main">
+              <a:graphicData uri="http://schemas.openxmlformats.org/drawingml/2006/picture">
+                <pic:pic xmlns:pic="http://schemas.openxmlformats.org/drawingml/2006/picture">
+                  <pic:nvPicPr>
+                    <pic:cNvPr id="0" name="Picture 6"/>
+                    <pic:cNvPicPr>
+                      <a:picLocks noChangeAspect="1" noChangeArrowheads="1"/>
+                    </pic:cNvPicPr>
+                  </pic:nvPicPr>
+                  <pic:blipFill>
+                    <a:blip r:embed="rId29">
+                      <a:extLst>
+                        <a:ext uri="{28A0092B-C50C-407E-A947-70E740481C1C}">
+                          <a14:useLocalDpi xmlns:a14="http://schemas.microsoft.com/office/drawing/2010/main" val="0"/>
+                        </a:ext>
+                      </a:extLst>
+                    </a:blip>
+                    <a:srcRect/>
+                    <a:stretch>
+                      <a:fillRect/>
+                    </a:stretch>
+                  </pic:blipFill>
+                  <pic:spPr bwMode="auto">
+                    <a:xfrm>
+                      <a:off x="0" y="0"/>
+                      <a:ext cx="3551555" cy="6581775"/>
+                    </a:xfrm>
+                    <a:prstGeom prst="rect">
+                      <a:avLst/>
+                    </a:prstGeom>
+                    <a:noFill/>
+                    <a:ln>
+                      <a:noFill/>
+                    </a:ln>
+                  </pic:spPr>
+                </pic:pic>
+              </a:graphicData>
+            </a:graphic>
+          </wp:inline>
+        </w:drawing>
+      </w:r>
+    </w:p>
+    <w:p>
+      <w:pPr>
+        <w:pStyle w:val="Heading2"/>
+      </w:pPr>
+    </w:p>
+    <w:p>
+      <w:pPr>
+        <w:pStyle w:val="Heading2"/>
+      </w:pPr>
+    </w:p>
+    <w:p>
+      <w:pPr>
+        <w:pStyle w:val="Heading2"/>
+      </w:pPr>
       <w:bookmarkStart w:id="56" w:name="_GoBack"/>
       <w:bookmarkEnd w:id="56"/>
     </w:p>
-    <w:p>
-      <w:pPr>
-        <w:pStyle w:val="Heading2"/>
-      </w:pPr>
-      <w:r>
-        <w:t>Lên ý tưởng</w:t>
-      </w:r>
-    </w:p>
-    <w:p>
-      <w:pPr>
-        <w:pStyle w:val="Heading2"/>
-      </w:pPr>
-      <w:r>
-        <w:t>Thực hiện ý tưởng</w:t>
-      </w:r>
-    </w:p>
-    <w:p>
-      <w:pPr>
-        <w:pStyle w:val="Heading2"/>
-      </w:pPr>
-      <w:r>
-        <w:t>Phân công nhiệm vụ</w:t>
-      </w:r>
-    </w:p>
-    <w:p>
-      <w:pPr>
-        <w:pStyle w:val="Heading2"/>
-      </w:pPr>
-      <w:r>
-        <w:t>Thực hiện nhiệm vụ</w:t>
-      </w:r>
-    </w:p>
-    <w:p>
-      <w:pPr>
-        <w:pStyle w:val="Heading2"/>
-      </w:pPr>
-      <w:r>
-        <w:t>Kết quả đạt được</w:t>
-      </w:r>
-    </w:p>
     <w:p/>
     <w:p>
       <w:pPr>
         <w:pStyle w:val="Heading1"/>
       </w:pPr>
       <w:r>
+        <w:lastRenderedPageBreak/>
         <w:br/>
       </w:r>
       <w:bookmarkStart w:id="57" w:name="_Toc512322855"/>
@@ -6195,7 +6398,67 @@
     </w:p>
     <w:p>
       <w:r>
+        <w:t>To change the overall look of your document, choose new Theme elements on the Page Layout tab. To change the looks available in the Quick Style gallery, use the Change Current Quick Style Set command. Both the Themes gallery and the Quick Styles gallery provide reset commands so that you can always restore the look of your document to the original contained in your current template.</w:t>
+      </w:r>
+    </w:p>
+    <w:p>
+      <w:pPr>
+        <w:pStyle w:val="Heading3"/>
+      </w:pPr>
+      <w:bookmarkStart w:id="61" w:name="_Toc512322859"/>
+      <w:r>
+        <w:t>Tiêu đề tiểu mục</w:t>
+      </w:r>
+      <w:bookmarkEnd w:id="61"/>
+    </w:p>
+    <w:p>
+      <w:r>
+        <w:t>The quick brown fox jumps over the lazy dog.  The quick brown fox jumps over the lazy dog.  The quick brown fox jumps over the lazy dog.  The quick brown fox jumps over the lazy dog.  The quick brown fox jumps over the lazy dog.</w:t>
+      </w:r>
+    </w:p>
+    <w:p>
+      <w:r>
+        <w:t>The quick brown fox jumps over the lazy dog.  The quick brown fox jumps over the lazy dog.  The quick brown fox jumps over the lazy dog.  The quick brown fox jumps over the lazy dog.  The quick brown fox jumps over the lazy dog.</w:t>
+      </w:r>
+    </w:p>
+    <w:p>
+      <w:r>
         <w:lastRenderedPageBreak/>
+        <w:t>The quick brown fox jumps over the lazy dog.  The quick brown fox jumps over the lazy dog.  The quick brown fox jumps over the lazy dog.  The quick brown fox jumps over the lazy dog.  The quick brown fox jumps over the lazy dog.</w:t>
+      </w:r>
+    </w:p>
+    <w:p>
+      <w:pPr>
+        <w:pStyle w:val="Heading2"/>
+      </w:pPr>
+      <w:bookmarkStart w:id="62" w:name="_Toc512322860"/>
+      <w:r>
+        <w:t>Tiêu đề mục</w:t>
+      </w:r>
+      <w:bookmarkEnd w:id="62"/>
+    </w:p>
+    <w:p>
+      <w:pPr>
+        <w:pStyle w:val="Heading3"/>
+      </w:pPr>
+      <w:bookmarkStart w:id="63" w:name="_Toc512322861"/>
+      <w:r>
+        <w:t>Tiêu đề tiểu mục</w:t>
+      </w:r>
+      <w:bookmarkEnd w:id="63"/>
+    </w:p>
+    <w:p>
+      <w:r>
+        <w:t>On the Insert tab, the galleries include items that are designed to coordinate with the overall look of your document. You can use these galleries to insert tables, headers, footers, lists, cover pages, and other document building blocks. When you create pictures, charts, or diagrams, they also coordinate with your current document look.</w:t>
+      </w:r>
+    </w:p>
+    <w:p>
+      <w:r>
+        <w:t>You can easily change the formatting of selected text in the document text by choosing a look for the selected text from the Quick Styles gallery on the Home tab. You can also format text directly by using the other controls on the Home tab. Most controls offer a choice of using the look from the current theme or using a format that you specify directly.</w:t>
+      </w:r>
+    </w:p>
+    <w:p>
+      <w:r>
         <w:t>To change the overall look of your document, choose new Theme elements on the Page Layout tab. To change the looks available in the Quick Style gallery, use the Change Current Quick Style Set command. Both the Themes gallery and the Quick Styles gallery provide reset commands so that you can always restore the look of your document to the original contained in your current template.</w:t>
       </w:r>
     </w:p>
@@ -6203,69 +6466,8 @@
       <w:pPr>
         <w:pStyle w:val="Heading3"/>
       </w:pPr>
-      <w:bookmarkStart w:id="61" w:name="_Toc512322859"/>
-      <w:r>
-        <w:t>Tiêu đề tiểu mục</w:t>
-      </w:r>
-      <w:bookmarkEnd w:id="61"/>
-    </w:p>
-    <w:p>
-      <w:r>
-        <w:t>The quick brown fox jumps over the lazy dog.  The quick brown fox jumps over the lazy dog.  The quick brown fox jumps over the lazy dog.  The quick brown fox jumps over the lazy dog.  The quick brown fox jumps over the lazy dog.</w:t>
-      </w:r>
-    </w:p>
-    <w:p>
-      <w:r>
-        <w:t>The quick brown fox jumps over the lazy dog.  The quick brown fox jumps over the lazy dog.  The quick brown fox jumps over the lazy dog.  The quick brown fox jumps over the lazy dog.  The quick brown fox jumps over the lazy dog.</w:t>
-      </w:r>
-    </w:p>
-    <w:p>
-      <w:r>
-        <w:t>The quick brown fox jumps over the lazy dog.  The quick brown fox jumps over the lazy dog.  The quick brown fox jumps over the lazy dog.  The quick brown fox jumps over the lazy dog.  The quick brown fox jumps over the lazy dog.</w:t>
-      </w:r>
-    </w:p>
-    <w:p>
-      <w:pPr>
-        <w:pStyle w:val="Heading2"/>
-      </w:pPr>
-      <w:bookmarkStart w:id="62" w:name="_Toc512322860"/>
-      <w:r>
-        <w:t>Tiêu đề mục</w:t>
-      </w:r>
-      <w:bookmarkEnd w:id="62"/>
-    </w:p>
-    <w:p>
-      <w:pPr>
-        <w:pStyle w:val="Heading3"/>
-      </w:pPr>
-      <w:bookmarkStart w:id="63" w:name="_Toc512322861"/>
-      <w:r>
-        <w:t>Tiêu đề tiểu mục</w:t>
-      </w:r>
-      <w:bookmarkEnd w:id="63"/>
-    </w:p>
-    <w:p>
-      <w:r>
-        <w:t>On the Insert tab, the galleries include items that are designed to coordinate with the overall look of your document. You can use these galleries to insert tables, headers, footers, lists, cover pages, and other document building blocks. When you create pictures, charts, or diagrams, they also coordinate with your current document look.</w:t>
-      </w:r>
-    </w:p>
-    <w:p>
-      <w:r>
-        <w:t>You can easily change the formatting of selected text in the document text by choosing a look for the selected text from the Quick Styles gallery on the Home tab. You can also format text directly by using the other controls on the Home tab. Most controls offer a choice of using the look from the current theme or using a format that you specify directly.</w:t>
-      </w:r>
-    </w:p>
-    <w:p>
-      <w:r>
-        <w:t>To change the overall look of your document, choose new Theme elements on the Page Layout tab. To change the looks available in the Quick Style gallery, use the Change Current Quick Style Set command. Both the Themes gallery and the Quick Styles gallery provide reset commands so that you can always restore the look of your document to the original contained in your current template.</w:t>
-      </w:r>
-    </w:p>
-    <w:p>
-      <w:pPr>
-        <w:pStyle w:val="Heading3"/>
-      </w:pPr>
       <w:bookmarkStart w:id="64" w:name="_Toc512322862"/>
       <w:r>
-        <w:lastRenderedPageBreak/>
         <w:t>Tiêu đề tiểu mục</w:t>
       </w:r>
       <w:bookmarkEnd w:id="64"/>
@@ -6697,7 +6899,7 @@
       <w:pPr>
         <w:pStyle w:val="Heading1"/>
         <w:sectPr>
-          <w:headerReference w:type="even" r:id="rId28"/>
+          <w:headerReference w:type="even" r:id="rId30"/>
           <w:pgSz w:w="11907" w:h="16840" w:code="9"/>
           <w:pgMar w:top="1701" w:right="1134" w:bottom="1701" w:left="1985" w:header="709" w:footer="709" w:gutter="0"/>
           <w:pgNumType w:start="1"/>
@@ -9103,6 +9305,92 @@
     </w:lvl>
   </w:abstractNum>
   <w:abstractNum w:abstractNumId="22" w15:restartNumberingAfterBreak="0">
+    <w:nsid w:val="65DF5E85"/>
+    <w:multiLevelType w:val="multilevel"/>
+    <w:tmpl w:val="04090027"/>
+    <w:lvl w:ilvl="0">
+      <w:start w:val="1"/>
+      <w:numFmt w:val="upperRoman"/>
+      <w:lvlText w:val="%1."/>
+      <w:lvlJc w:val="left"/>
+      <w:pPr>
+        <w:ind w:left="0" w:firstLine="0"/>
+      </w:pPr>
+    </w:lvl>
+    <w:lvl w:ilvl="1">
+      <w:start w:val="1"/>
+      <w:numFmt w:val="upperLetter"/>
+      <w:lvlText w:val="%2."/>
+      <w:lvlJc w:val="left"/>
+      <w:pPr>
+        <w:ind w:left="720" w:firstLine="0"/>
+      </w:pPr>
+    </w:lvl>
+    <w:lvl w:ilvl="2">
+      <w:start w:val="1"/>
+      <w:numFmt w:val="decimal"/>
+      <w:lvlText w:val="%3."/>
+      <w:lvlJc w:val="left"/>
+      <w:pPr>
+        <w:ind w:left="1440" w:firstLine="0"/>
+      </w:pPr>
+    </w:lvl>
+    <w:lvl w:ilvl="3">
+      <w:start w:val="1"/>
+      <w:numFmt w:val="lowerLetter"/>
+      <w:lvlText w:val="%4)"/>
+      <w:lvlJc w:val="left"/>
+      <w:pPr>
+        <w:ind w:left="2160" w:firstLine="0"/>
+      </w:pPr>
+    </w:lvl>
+    <w:lvl w:ilvl="4">
+      <w:start w:val="1"/>
+      <w:numFmt w:val="decimal"/>
+      <w:lvlText w:val="(%5)"/>
+      <w:lvlJc w:val="left"/>
+      <w:pPr>
+        <w:ind w:left="2880" w:firstLine="0"/>
+      </w:pPr>
+    </w:lvl>
+    <w:lvl w:ilvl="5">
+      <w:start w:val="1"/>
+      <w:numFmt w:val="lowerLetter"/>
+      <w:lvlText w:val="(%6)"/>
+      <w:lvlJc w:val="left"/>
+      <w:pPr>
+        <w:ind w:left="3600" w:firstLine="0"/>
+      </w:pPr>
+    </w:lvl>
+    <w:lvl w:ilvl="6">
+      <w:start w:val="1"/>
+      <w:numFmt w:val="lowerRoman"/>
+      <w:lvlText w:val="(%7)"/>
+      <w:lvlJc w:val="left"/>
+      <w:pPr>
+        <w:ind w:left="4320" w:firstLine="0"/>
+      </w:pPr>
+    </w:lvl>
+    <w:lvl w:ilvl="7">
+      <w:start w:val="1"/>
+      <w:numFmt w:val="lowerLetter"/>
+      <w:lvlText w:val="(%8)"/>
+      <w:lvlJc w:val="left"/>
+      <w:pPr>
+        <w:ind w:left="5040" w:firstLine="0"/>
+      </w:pPr>
+    </w:lvl>
+    <w:lvl w:ilvl="8">
+      <w:start w:val="1"/>
+      <w:numFmt w:val="lowerRoman"/>
+      <w:lvlText w:val="(%9)"/>
+      <w:lvlJc w:val="left"/>
+      <w:pPr>
+        <w:ind w:left="5760" w:firstLine="0"/>
+      </w:pPr>
+    </w:lvl>
+  </w:abstractNum>
+  <w:abstractNum w:abstractNumId="23" w15:restartNumberingAfterBreak="0">
     <w:nsid w:val="678F230B"/>
     <w:multiLevelType w:val="hybridMultilevel"/>
     <w:tmpl w:val="D4F2EBBE"/>
@@ -9193,7 +9481,7 @@
       </w:pPr>
     </w:lvl>
   </w:abstractNum>
-  <w:abstractNum w:abstractNumId="23" w15:restartNumberingAfterBreak="0">
+  <w:abstractNum w:abstractNumId="24" w15:restartNumberingAfterBreak="0">
     <w:nsid w:val="67F90211"/>
     <w:multiLevelType w:val="multilevel"/>
     <w:tmpl w:val="0409001F"/>
@@ -9279,7 +9567,7 @@
       </w:pPr>
     </w:lvl>
   </w:abstractNum>
-  <w:abstractNum w:abstractNumId="24" w15:restartNumberingAfterBreak="0">
+  <w:abstractNum w:abstractNumId="25" w15:restartNumberingAfterBreak="0">
     <w:nsid w:val="688E53FD"/>
     <w:multiLevelType w:val="hybridMultilevel"/>
     <w:tmpl w:val="91CA8894"/>
@@ -9391,7 +9679,7 @@
       </w:rPr>
     </w:lvl>
   </w:abstractNum>
-  <w:abstractNum w:abstractNumId="25" w15:restartNumberingAfterBreak="0">
+  <w:abstractNum w:abstractNumId="26" w15:restartNumberingAfterBreak="0">
     <w:nsid w:val="72976D3C"/>
     <w:multiLevelType w:val="hybridMultilevel"/>
     <w:tmpl w:val="E0326B90"/>
@@ -9503,7 +9791,7 @@
       </w:rPr>
     </w:lvl>
   </w:abstractNum>
-  <w:abstractNum w:abstractNumId="26" w15:restartNumberingAfterBreak="0">
+  <w:abstractNum w:abstractNumId="27" w15:restartNumberingAfterBreak="0">
     <w:nsid w:val="79561B54"/>
     <w:multiLevelType w:val="hybridMultilevel"/>
     <w:tmpl w:val="521A10F2"/>
@@ -9625,7 +9913,7 @@
     <w:abstractNumId w:val="18"/>
   </w:num>
   <w:num w:numId="4">
-    <w:abstractNumId w:val="22"/>
+    <w:abstractNumId w:val="23"/>
   </w:num>
   <w:num w:numId="5">
     <w:abstractNumId w:val="10"/>
@@ -9637,7 +9925,7 @@
     <w:abstractNumId w:val="14"/>
   </w:num>
   <w:num w:numId="8">
-    <w:abstractNumId w:val="26"/>
+    <w:abstractNumId w:val="27"/>
   </w:num>
   <w:num w:numId="9">
     <w:abstractNumId w:val="21"/>
@@ -9655,10 +9943,10 @@
     <w:abstractNumId w:val="1"/>
   </w:num>
   <w:num w:numId="14">
-    <w:abstractNumId w:val="24"/>
+    <w:abstractNumId w:val="25"/>
   </w:num>
   <w:num w:numId="15">
-    <w:abstractNumId w:val="25"/>
+    <w:abstractNumId w:val="26"/>
   </w:num>
   <w:num w:numId="16">
     <w:abstractNumId w:val="20"/>
@@ -9718,7 +10006,10 @@
     <w:abstractNumId w:val="6"/>
   </w:num>
   <w:num w:numId="31">
-    <w:abstractNumId w:val="23"/>
+    <w:abstractNumId w:val="24"/>
+  </w:num>
+  <w:num w:numId="32">
+    <w:abstractNumId w:val="22"/>
   </w:num>
 </w:numbering>
 </file>
@@ -11420,7 +11711,7 @@
 </file>
 
 <file path=customXml/itemProps1.xml><?xml version="1.0" encoding="utf-8"?>
-<ds:datastoreItem xmlns:ds="http://schemas.openxmlformats.org/officeDocument/2006/customXml" ds:itemID="{51E15A98-ACA0-46F6-A78A-615452275847}">
+<ds:datastoreItem xmlns:ds="http://schemas.openxmlformats.org/officeDocument/2006/customXml" ds:itemID="{D108CA42-635A-4639-B137-0867B7CA786D}">
   <ds:schemaRefs>
     <ds:schemaRef ds:uri="http://schemas.openxmlformats.org/officeDocument/2006/bibliography"/>
   </ds:schemaRefs>

</xml_diff>

<commit_message>
Update báo cáo đồ án quy trình thực hiện
</commit_message>
<xml_diff>
--- a/file báo cáo/Thông tin đồ án.docx
+++ b/file báo cáo/Thông tin đồ án.docx
@@ -1127,7 +1127,7 @@
           <v:shape id="_x0000_i1025" type="#_x0000_t75" style="width:208.45pt;height:107.15pt" o:ole="">
             <v:imagedata r:id="rId11" o:title=""/>
           </v:shape>
-          <o:OLEObject Type="Embed" ProgID="PBrush" ShapeID="_x0000_i1025" DrawAspect="Content" ObjectID="_1606365989" r:id="rId12"/>
+          <o:OLEObject Type="Embed" ProgID="PBrush" ShapeID="_x0000_i1025" DrawAspect="Content" ObjectID="_1606366606" r:id="rId12"/>
         </w:object>
       </w:r>
     </w:p>
@@ -6301,11 +6301,85 @@
       <w:pPr>
         <w:pStyle w:val="Heading2"/>
       </w:pPr>
-    </w:p>
-    <w:p>
-      <w:pPr>
-        <w:pStyle w:val="Heading2"/>
-      </w:pPr>
+      <w:r>
+        <w:t>Quá trình xây dựng ứng dụng</w:t>
+      </w:r>
+    </w:p>
+    <w:p>
+      <w:r>
+        <w:t>Quá trình xây dựng ứng dụng android</w:t>
+      </w:r>
+    </w:p>
+    <w:p>
+      <w:r>
+        <w:t>Quá trình xây dựng ứng dụng IOS</w:t>
+      </w:r>
+    </w:p>
+    <w:p>
+      <w:pPr>
+        <w:ind w:left="567" w:firstLine="873"/>
+      </w:pPr>
+      <w:r>
+        <w:t>Xây dựng các thành phần cơ bản với các button và label riêng lẻ. Sử dụng mảng 1 chiều để làm dữ liệu tạm thời cho label.</w:t>
+      </w:r>
+      <w:r>
+        <w:t xml:space="preserve"> Xây dựng các ràng buộc về vị trí của các label và button.</w:t>
+      </w:r>
+    </w:p>
+    <w:p>
+      <w:pPr>
+        <w:ind w:left="567" w:firstLine="873"/>
+      </w:pPr>
+      <w:r>
+        <w:lastRenderedPageBreak/>
+        <w:t>Thêm hình nền cho màn hình và tùy chỉnh vị trí h</w:t>
+      </w:r>
+      <w:r>
+        <w:t>ình nền. các ràng buộc của hình nền về vị trí.</w:t>
+      </w:r>
+    </w:p>
+    <w:p>
+      <w:pPr>
+        <w:ind w:left="567" w:firstLine="873"/>
+      </w:pPr>
+      <w:r>
+        <w:t>Thêm màn hình vào tạo liên kết giữa 2 màn hình. SegueCatToQuote là liên kiết khi nhấn Button Menu ở màn hình chính đến màn hình chọn menu. SegueQuoteToCat là liên kết khi nhấn 3 button Action, Happyness. Friendship.</w:t>
+      </w:r>
+    </w:p>
+    <w:p>
+      <w:pPr>
+        <w:ind w:left="567" w:firstLine="873"/>
+      </w:pPr>
+      <w:r>
+        <w:t>Sửa đổi để hoàn thiện các button, label, và image.</w:t>
+      </w:r>
+      <w:r>
+        <w:br/>
+      </w:r>
+      <w:r>
+        <w:tab/>
+      </w:r>
+      <w:r>
+        <w:tab/>
+        <w:t>Nâng cấp ứng dụng, chuyển data sang 1 file riêng biệt.</w:t>
+      </w:r>
+    </w:p>
+    <w:p>
+      <w:pPr>
+        <w:ind w:left="567" w:firstLine="873"/>
+      </w:pPr>
+      <w:r>
+        <w:t>Nâng cấp ứng dụng, các câu nói tự thay đổi theo thời gian hệ thống(</w:t>
+      </w:r>
+      <w:r>
+        <w:rPr>
+          <w:color w:val="FF0000"/>
+        </w:rPr>
+        <w:t>thự hiện chưa thành công</w:t>
+      </w:r>
+      <w:r>
+        <w:t>)</w:t>
+      </w:r>
     </w:p>
     <w:p>
       <w:pPr>
@@ -6314,13 +6388,17 @@
       <w:bookmarkStart w:id="56" w:name="_GoBack"/>
       <w:bookmarkEnd w:id="56"/>
     </w:p>
+    <w:p>
+      <w:pPr>
+        <w:pStyle w:val="Heading2"/>
+      </w:pPr>
+    </w:p>
     <w:p/>
     <w:p>
       <w:pPr>
         <w:pStyle w:val="Heading1"/>
       </w:pPr>
       <w:r>
-        <w:lastRenderedPageBreak/>
         <w:br/>
       </w:r>
       <w:bookmarkStart w:id="57" w:name="_Toc512322855"/>
@@ -6398,6 +6476,7 @@
     </w:p>
     <w:p>
       <w:r>
+        <w:lastRenderedPageBreak/>
         <w:t>To change the overall look of your document, choose new Theme elements on the Page Layout tab. To change the looks available in the Quick Style gallery, use the Change Current Quick Style Set command. Both the Themes gallery and the Quick Styles gallery provide reset commands so that you can always restore the look of your document to the original contained in your current template.</w:t>
       </w:r>
     </w:p>
@@ -6423,51 +6502,51 @@
     </w:p>
     <w:p>
       <w:r>
+        <w:t>The quick brown fox jumps over the lazy dog.  The quick brown fox jumps over the lazy dog.  The quick brown fox jumps over the lazy dog.  The quick brown fox jumps over the lazy dog.  The quick brown fox jumps over the lazy dog.</w:t>
+      </w:r>
+    </w:p>
+    <w:p>
+      <w:pPr>
+        <w:pStyle w:val="Heading2"/>
+      </w:pPr>
+      <w:bookmarkStart w:id="62" w:name="_Toc512322860"/>
+      <w:r>
+        <w:t>Tiêu đề mục</w:t>
+      </w:r>
+      <w:bookmarkEnd w:id="62"/>
+    </w:p>
+    <w:p>
+      <w:pPr>
+        <w:pStyle w:val="Heading3"/>
+      </w:pPr>
+      <w:bookmarkStart w:id="63" w:name="_Toc512322861"/>
+      <w:r>
+        <w:t>Tiêu đề tiểu mục</w:t>
+      </w:r>
+      <w:bookmarkEnd w:id="63"/>
+    </w:p>
+    <w:p>
+      <w:r>
+        <w:t>On the Insert tab, the galleries include items that are designed to coordinate with the overall look of your document. You can use these galleries to insert tables, headers, footers, lists, cover pages, and other document building blocks. When you create pictures, charts, or diagrams, they also coordinate with your current document look.</w:t>
+      </w:r>
+    </w:p>
+    <w:p>
+      <w:r>
+        <w:t>You can easily change the formatting of selected text in the document text by choosing a look for the selected text from the Quick Styles gallery on the Home tab. You can also format text directly by using the other controls on the Home tab. Most controls offer a choice of using the look from the current theme or using a format that you specify directly.</w:t>
+      </w:r>
+    </w:p>
+    <w:p>
+      <w:r>
+        <w:t>To change the overall look of your document, choose new Theme elements on the Page Layout tab. To change the looks available in the Quick Style gallery, use the Change Current Quick Style Set command. Both the Themes gallery and the Quick Styles gallery provide reset commands so that you can always restore the look of your document to the original contained in your current template.</w:t>
+      </w:r>
+    </w:p>
+    <w:p>
+      <w:pPr>
+        <w:pStyle w:val="Heading3"/>
+      </w:pPr>
+      <w:bookmarkStart w:id="64" w:name="_Toc512322862"/>
+      <w:r>
         <w:lastRenderedPageBreak/>
-        <w:t>The quick brown fox jumps over the lazy dog.  The quick brown fox jumps over the lazy dog.  The quick brown fox jumps over the lazy dog.  The quick brown fox jumps over the lazy dog.  The quick brown fox jumps over the lazy dog.</w:t>
-      </w:r>
-    </w:p>
-    <w:p>
-      <w:pPr>
-        <w:pStyle w:val="Heading2"/>
-      </w:pPr>
-      <w:bookmarkStart w:id="62" w:name="_Toc512322860"/>
-      <w:r>
-        <w:t>Tiêu đề mục</w:t>
-      </w:r>
-      <w:bookmarkEnd w:id="62"/>
-    </w:p>
-    <w:p>
-      <w:pPr>
-        <w:pStyle w:val="Heading3"/>
-      </w:pPr>
-      <w:bookmarkStart w:id="63" w:name="_Toc512322861"/>
-      <w:r>
-        <w:t>Tiêu đề tiểu mục</w:t>
-      </w:r>
-      <w:bookmarkEnd w:id="63"/>
-    </w:p>
-    <w:p>
-      <w:r>
-        <w:t>On the Insert tab, the galleries include items that are designed to coordinate with the overall look of your document. You can use these galleries to insert tables, headers, footers, lists, cover pages, and other document building blocks. When you create pictures, charts, or diagrams, they also coordinate with your current document look.</w:t>
-      </w:r>
-    </w:p>
-    <w:p>
-      <w:r>
-        <w:t>You can easily change the formatting of selected text in the document text by choosing a look for the selected text from the Quick Styles gallery on the Home tab. You can also format text directly by using the other controls on the Home tab. Most controls offer a choice of using the look from the current theme or using a format that you specify directly.</w:t>
-      </w:r>
-    </w:p>
-    <w:p>
-      <w:r>
-        <w:t>To change the overall look of your document, choose new Theme elements on the Page Layout tab. To change the looks available in the Quick Style gallery, use the Change Current Quick Style Set command. Both the Themes gallery and the Quick Styles gallery provide reset commands so that you can always restore the look of your document to the original contained in your current template.</w:t>
-      </w:r>
-    </w:p>
-    <w:p>
-      <w:pPr>
-        <w:pStyle w:val="Heading3"/>
-      </w:pPr>
-      <w:bookmarkStart w:id="64" w:name="_Toc512322862"/>
-      <w:r>
         <w:t>Tiêu đề tiểu mục</w:t>
       </w:r>
       <w:bookmarkEnd w:id="64"/>
@@ -11711,7 +11790,7 @@
 </file>
 
 <file path=customXml/itemProps1.xml><?xml version="1.0" encoding="utf-8"?>
-<ds:datastoreItem xmlns:ds="http://schemas.openxmlformats.org/officeDocument/2006/customXml" ds:itemID="{D108CA42-635A-4639-B137-0867B7CA786D}">
+<ds:datastoreItem xmlns:ds="http://schemas.openxmlformats.org/officeDocument/2006/customXml" ds:itemID="{81890317-84F3-4206-9B42-43514273979A}">
   <ds:schemaRefs>
     <ds:schemaRef ds:uri="http://schemas.openxmlformats.org/officeDocument/2006/bibliography"/>
   </ds:schemaRefs>

</xml_diff>

<commit_message>
thêm bìa. sửa trình bày
</commit_message>
<xml_diff>
--- a/file báo cáo/Thông tin đồ án.docx
+++ b/file báo cáo/Thông tin đồ án.docx
@@ -4,6 +4,504 @@
   <w:body>
     <w:p>
       <w:pPr>
+        <w:jc w:val="center"/>
+        <w:rPr>
+          <w:sz w:val="36"/>
+          <w:szCs w:val="36"/>
+        </w:rPr>
+      </w:pPr>
+      <w:r>
+        <w:rPr>
+          <w:sz w:val="36"/>
+          <w:szCs w:val="36"/>
+        </w:rPr>
+        <w:t>ĐẠI HỌC QUỐC GIA THÀNH PHỐ HỒ CHÍ MINH</w:t>
+      </w:r>
+    </w:p>
+    <w:p>
+      <w:pPr>
+        <w:jc w:val="center"/>
+        <w:rPr>
+          <w:b/>
+          <w:sz w:val="36"/>
+          <w:szCs w:val="36"/>
+        </w:rPr>
+      </w:pPr>
+      <w:r>
+        <w:rPr>
+          <w:b/>
+          <w:sz w:val="36"/>
+          <w:szCs w:val="36"/>
+        </w:rPr>
+        <w:t>TRƯỜNG ĐẠI HỌC CÔNG NGHỆ THÔNG TIN</w:t>
+      </w:r>
+    </w:p>
+    <w:p>
+      <w:pPr>
+        <w:jc w:val="center"/>
+        <w:rPr>
+          <w:rFonts w:ascii="Calibri" w:hAnsi="Calibri"/>
+          <w:b/>
+          <w:sz w:val="28"/>
+        </w:rPr>
+      </w:pPr>
+    </w:p>
+    <w:p>
+      <w:pPr>
+        <w:jc w:val="center"/>
+        <w:rPr>
+          <w:b/>
+          <w:sz w:val="28"/>
+        </w:rPr>
+      </w:pPr>
+    </w:p>
+    <w:p>
+      <w:pPr>
+        <w:jc w:val="center"/>
+      </w:pPr>
+      <w:r>
+        <w:rPr>
+          <w:b/>
+          <w:noProof/>
+          <w:sz w:val="28"/>
+        </w:rPr>
+        <w:drawing>
+          <wp:inline distT="0" distB="0" distL="0" distR="0" wp14:anchorId="073F7004" wp14:editId="27B8F37D">
+            <wp:extent cx="1836420" cy="1440180"/>
+            <wp:effectExtent l="0" t="0" r="0" b="7620"/>
+            <wp:docPr id="28" name="Picture 28"/>
+            <wp:cNvGraphicFramePr>
+              <a:graphicFrameLocks xmlns:a="http://schemas.openxmlformats.org/drawingml/2006/main" noChangeAspect="1"/>
+            </wp:cNvGraphicFramePr>
+            <a:graphic xmlns:a="http://schemas.openxmlformats.org/drawingml/2006/main">
+              <a:graphicData uri="http://schemas.openxmlformats.org/drawingml/2006/picture">
+                <pic:pic xmlns:pic="http://schemas.openxmlformats.org/drawingml/2006/picture">
+                  <pic:nvPicPr>
+                    <pic:cNvPr id="0" name="Picture 1"/>
+                    <pic:cNvPicPr>
+                      <a:picLocks noChangeAspect="1" noChangeArrowheads="1"/>
+                    </pic:cNvPicPr>
+                  </pic:nvPicPr>
+                  <pic:blipFill>
+                    <a:blip r:embed="rId8">
+                      <a:extLst>
+                        <a:ext uri="{28A0092B-C50C-407E-A947-70E740481C1C}">
+                          <a14:useLocalDpi xmlns:a14="http://schemas.microsoft.com/office/drawing/2010/main" val="0"/>
+                        </a:ext>
+                      </a:extLst>
+                    </a:blip>
+                    <a:srcRect/>
+                    <a:stretch>
+                      <a:fillRect/>
+                    </a:stretch>
+                  </pic:blipFill>
+                  <pic:spPr bwMode="auto">
+                    <a:xfrm>
+                      <a:off x="0" y="0"/>
+                      <a:ext cx="1836420" cy="1440180"/>
+                    </a:xfrm>
+                    <a:prstGeom prst="rect">
+                      <a:avLst/>
+                    </a:prstGeom>
+                    <a:noFill/>
+                    <a:ln>
+                      <a:noFill/>
+                    </a:ln>
+                  </pic:spPr>
+                </pic:pic>
+              </a:graphicData>
+            </a:graphic>
+          </wp:inline>
+        </w:drawing>
+      </w:r>
+    </w:p>
+    <w:p>
+      <w:pPr>
+        <w:spacing w:line="240" w:lineRule="auto"/>
+        <w:jc w:val="center"/>
+        <w:rPr>
+          <w:rFonts w:eastAsia="Calibri"/>
+          <w:b/>
+          <w:sz w:val="36"/>
+          <w:szCs w:val="36"/>
+        </w:rPr>
+      </w:pPr>
+    </w:p>
+    <w:p>
+      <w:pPr>
+        <w:spacing w:line="240" w:lineRule="auto"/>
+        <w:jc w:val="center"/>
+        <w:rPr>
+          <w:rFonts w:eastAsia="Calibri"/>
+          <w:b/>
+          <w:sz w:val="36"/>
+          <w:szCs w:val="36"/>
+        </w:rPr>
+      </w:pPr>
+    </w:p>
+    <w:p>
+      <w:pPr>
+        <w:spacing w:line="240" w:lineRule="auto"/>
+        <w:jc w:val="center"/>
+        <w:rPr>
+          <w:rFonts w:eastAsia="Calibri"/>
+          <w:b/>
+          <w:sz w:val="36"/>
+          <w:szCs w:val="36"/>
+        </w:rPr>
+      </w:pPr>
+    </w:p>
+    <w:p>
+      <w:pPr>
+        <w:spacing w:line="240" w:lineRule="auto"/>
+        <w:jc w:val="center"/>
+        <w:rPr>
+          <w:rFonts w:eastAsia="Calibri"/>
+          <w:b/>
+          <w:sz w:val="36"/>
+          <w:szCs w:val="36"/>
+        </w:rPr>
+      </w:pPr>
+      <w:r>
+        <w:rPr>
+          <w:rFonts w:eastAsia="Calibri"/>
+          <w:b/>
+          <w:sz w:val="36"/>
+          <w:szCs w:val="36"/>
+        </w:rPr>
+        <w:t>BÁO CÁO ĐỒ ÁN</w:t>
+      </w:r>
+    </w:p>
+    <w:p>
+      <w:pPr>
+        <w:spacing w:line="240" w:lineRule="auto"/>
+        <w:jc w:val="center"/>
+        <w:rPr>
+          <w:rFonts w:eastAsia="Calibri"/>
+          <w:b/>
+          <w:sz w:val="36"/>
+          <w:szCs w:val="36"/>
+        </w:rPr>
+      </w:pPr>
+      <w:r>
+        <w:rPr>
+          <w:rFonts w:eastAsia="Calibri"/>
+          <w:b/>
+          <w:sz w:val="36"/>
+          <w:szCs w:val="36"/>
+        </w:rPr>
+        <w:t>NHẬP MÔN ỨNG DỤNG DI ĐỘNG</w:t>
+      </w:r>
+    </w:p>
+    <w:p>
+      <w:pPr>
+        <w:spacing w:line="240" w:lineRule="auto"/>
+        <w:jc w:val="center"/>
+        <w:rPr>
+          <w:rFonts w:eastAsia="Calibri"/>
+          <w:b/>
+          <w:sz w:val="36"/>
+          <w:szCs w:val="36"/>
+        </w:rPr>
+      </w:pPr>
+    </w:p>
+    <w:p>
+      <w:pPr>
+        <w:spacing w:line="240" w:lineRule="auto"/>
+        <w:rPr>
+          <w:rFonts w:eastAsia="Calibri"/>
+          <w:b/>
+          <w:sz w:val="36"/>
+          <w:szCs w:val="36"/>
+        </w:rPr>
+      </w:pPr>
+    </w:p>
+    <w:p>
+      <w:pPr>
+        <w:spacing w:line="240" w:lineRule="auto"/>
+        <w:ind w:left="720" w:firstLine="720"/>
+        <w:jc w:val="center"/>
+        <w:rPr>
+          <w:rFonts w:eastAsia="Calibri"/>
+          <w:b/>
+          <w:sz w:val="36"/>
+          <w:szCs w:val="36"/>
+        </w:rPr>
+      </w:pPr>
+    </w:p>
+    <w:p>
+      <w:pPr>
+        <w:spacing w:line="240" w:lineRule="auto"/>
+        <w:ind w:left="720" w:firstLine="720"/>
+        <w:jc w:val="center"/>
+        <w:rPr>
+          <w:rFonts w:eastAsia="Calibri"/>
+          <w:b/>
+          <w:sz w:val="36"/>
+          <w:szCs w:val="36"/>
+        </w:rPr>
+      </w:pPr>
+    </w:p>
+    <w:p>
+      <w:pPr>
+        <w:spacing w:line="240" w:lineRule="auto"/>
+        <w:ind w:left="1440" w:firstLine="720"/>
+        <w:jc w:val="center"/>
+        <w:rPr>
+          <w:rFonts w:eastAsia="Calibri"/>
+          <w:b/>
+          <w:sz w:val="36"/>
+          <w:szCs w:val="36"/>
+        </w:rPr>
+      </w:pPr>
+      <w:r>
+        <w:rPr>
+          <w:rFonts w:eastAsia="Calibri"/>
+          <w:b/>
+          <w:sz w:val="32"/>
+          <w:szCs w:val="32"/>
+        </w:rPr>
+        <w:t xml:space="preserve">                        </w:t>
+      </w:r>
+      <w:r>
+        <w:rPr>
+          <w:rFonts w:eastAsia="Calibri"/>
+          <w:b/>
+          <w:sz w:val="32"/>
+          <w:szCs w:val="32"/>
+        </w:rPr>
+        <w:t>G</w:t>
+      </w:r>
+      <w:r>
+        <w:rPr>
+          <w:rFonts w:eastAsia="Calibri"/>
+          <w:b/>
+          <w:sz w:val="32"/>
+          <w:szCs w:val="32"/>
+        </w:rPr>
+        <w:t>V</w:t>
+      </w:r>
+      <w:r>
+        <w:rPr>
+          <w:rFonts w:eastAsia="Calibri"/>
+          <w:b/>
+          <w:sz w:val="32"/>
+          <w:szCs w:val="32"/>
+        </w:rPr>
+        <w:t xml:space="preserve"> hướng dẫn: </w:t>
+      </w:r>
+      <w:r>
+        <w:rPr>
+          <w:b/>
+        </w:rPr>
+        <w:t>ThS. Huỳnh Tuấn Anh.</w:t>
+      </w:r>
+    </w:p>
+    <w:p>
+      <w:pPr>
+        <w:spacing w:line="240" w:lineRule="auto"/>
+        <w:rPr>
+          <w:rFonts w:eastAsia="Calibri"/>
+          <w:b/>
+          <w:sz w:val="32"/>
+          <w:szCs w:val="32"/>
+        </w:rPr>
+      </w:pPr>
+    </w:p>
+    <w:p>
+      <w:pPr>
+        <w:spacing w:line="240" w:lineRule="auto"/>
+        <w:rPr>
+          <w:rFonts w:eastAsia="Calibri"/>
+          <w:b/>
+          <w:sz w:val="32"/>
+          <w:szCs w:val="32"/>
+        </w:rPr>
+      </w:pPr>
+      <w:r>
+        <w:rPr>
+          <w:rFonts w:eastAsia="Calibri"/>
+          <w:b/>
+          <w:sz w:val="32"/>
+          <w:szCs w:val="32"/>
+        </w:rPr>
+        <w:t xml:space="preserve">                                            </w:t>
+      </w:r>
+      <w:r>
+        <w:rPr>
+          <w:rFonts w:eastAsia="Calibri"/>
+          <w:b/>
+          <w:sz w:val="32"/>
+          <w:szCs w:val="32"/>
+        </w:rPr>
+        <w:t>Sinh viên thực hiện:</w:t>
+      </w:r>
+    </w:p>
+    <w:p>
+      <w:pPr>
+        <w:spacing w:before="0" w:line="240" w:lineRule="auto"/>
+        <w:ind w:firstLine="0"/>
+        <w:jc w:val="left"/>
+        <w:rPr>
+          <w:rFonts w:eastAsia="Calibri"/>
+          <w:b/>
+          <w:sz w:val="32"/>
+          <w:szCs w:val="32"/>
+        </w:rPr>
+      </w:pPr>
+      <w:r>
+        <w:rPr>
+          <w:rFonts w:eastAsia="Calibri"/>
+          <w:b/>
+          <w:sz w:val="32"/>
+          <w:szCs w:val="32"/>
+        </w:rPr>
+        <w:t xml:space="preserve">                                                            </w:t>
+      </w:r>
+      <w:r>
+        <w:rPr>
+          <w:rFonts w:eastAsia="Calibri"/>
+          <w:b/>
+          <w:sz w:val="32"/>
+          <w:szCs w:val="32"/>
+        </w:rPr>
+        <w:t>Hoàng Đức Minh – 16520733</w:t>
+      </w:r>
+    </w:p>
+    <w:p>
+      <w:pPr>
+        <w:pStyle w:val="ListParagraph"/>
+        <w:spacing w:before="0" w:line="240" w:lineRule="auto"/>
+        <w:ind w:firstLine="0"/>
+        <w:jc w:val="left"/>
+        <w:rPr>
+          <w:rFonts w:eastAsia="Calibri"/>
+          <w:b/>
+          <w:sz w:val="32"/>
+          <w:szCs w:val="32"/>
+        </w:rPr>
+      </w:pPr>
+      <w:r>
+        <w:rPr>
+          <w:rFonts w:eastAsia="Calibri"/>
+          <w:b/>
+          <w:sz w:val="32"/>
+          <w:szCs w:val="32"/>
+        </w:rPr>
+        <w:t xml:space="preserve">                                                   </w:t>
+      </w:r>
+      <w:r>
+        <w:rPr>
+          <w:rFonts w:eastAsia="Calibri"/>
+          <w:b/>
+          <w:sz w:val="32"/>
+          <w:szCs w:val="32"/>
+        </w:rPr>
+        <w:t>L</w:t>
+      </w:r>
+      <w:r>
+        <w:rPr>
+          <w:rFonts w:eastAsia="Calibri"/>
+          <w:b/>
+          <w:sz w:val="32"/>
+          <w:szCs w:val="32"/>
+        </w:rPr>
+        <w:t>ê Đức Anh</w:t>
+      </w:r>
+      <w:r>
+        <w:rPr>
+          <w:rFonts w:eastAsia="Calibri"/>
+          <w:b/>
+          <w:sz w:val="32"/>
+          <w:szCs w:val="32"/>
+        </w:rPr>
+        <w:t xml:space="preserve">        </w:t>
+      </w:r>
+      <w:r>
+        <w:rPr>
+          <w:rFonts w:eastAsia="Calibri"/>
+          <w:b/>
+          <w:sz w:val="32"/>
+          <w:szCs w:val="32"/>
+        </w:rPr>
+        <w:t xml:space="preserve"> </w:t>
+      </w:r>
+      <w:r>
+        <w:rPr>
+          <w:rFonts w:eastAsia="Calibri"/>
+          <w:b/>
+          <w:sz w:val="32"/>
+          <w:szCs w:val="32"/>
+        </w:rPr>
+        <w:t xml:space="preserve"> – 1652</w:t>
+      </w:r>
+      <w:r>
+        <w:rPr>
+          <w:rFonts w:eastAsia="Calibri"/>
+          <w:b/>
+          <w:sz w:val="32"/>
+          <w:szCs w:val="32"/>
+        </w:rPr>
+        <w:t>0036</w:t>
+      </w:r>
+    </w:p>
+    <w:p>
+      <w:pPr>
+        <w:spacing w:line="240" w:lineRule="auto"/>
+        <w:jc w:val="right"/>
+        <w:rPr>
+          <w:sz w:val="32"/>
+          <w:szCs w:val="32"/>
+        </w:rPr>
+      </w:pPr>
+    </w:p>
+    <w:p>
+      <w:pPr>
+        <w:spacing w:line="240" w:lineRule="auto"/>
+        <w:jc w:val="right"/>
+        <w:rPr>
+          <w:sz w:val="32"/>
+          <w:szCs w:val="32"/>
+        </w:rPr>
+      </w:pPr>
+      <w:r>
+        <w:rPr>
+          <w:sz w:val="32"/>
+          <w:szCs w:val="32"/>
+        </w:rPr>
+        <w:t xml:space="preserve">    </w:t>
+      </w:r>
+      <w:r>
+        <w:rPr>
+          <w:sz w:val="32"/>
+          <w:szCs w:val="32"/>
+        </w:rPr>
+        <w:t xml:space="preserve">TP HCM, Ngày </w:t>
+      </w:r>
+      <w:r>
+        <w:rPr>
+          <w:sz w:val="32"/>
+          <w:szCs w:val="32"/>
+        </w:rPr>
+        <w:t>1</w:t>
+      </w:r>
+      <w:r>
+        <w:rPr>
+          <w:sz w:val="32"/>
+          <w:szCs w:val="32"/>
+        </w:rPr>
+        <w:t>5</w:t>
+      </w:r>
+      <w:r>
+        <w:rPr>
+          <w:sz w:val="32"/>
+          <w:szCs w:val="32"/>
+        </w:rPr>
+        <w:t xml:space="preserve"> tháng 12 năm 2018</w:t>
+      </w:r>
+    </w:p>
+    <w:p>
+      <w:pPr>
         <w:ind w:firstLine="0"/>
         <w:jc w:val="center"/>
         <w:rPr>
@@ -18,6 +516,7 @@
           <w:sz w:val="40"/>
           <w:szCs w:val="40"/>
         </w:rPr>
+        <w:lastRenderedPageBreak/>
         <w:t>Thông tin đồ án:</w:t>
       </w:r>
     </w:p>
@@ -63,7 +562,13 @@
         <w:rPr>
           <w:b/>
         </w:rPr>
-        <w:t>Tên đồ án: NeverGiveUp</w:t>
+        <w:t xml:space="preserve">Tên đồ án: </w:t>
+      </w:r>
+      <w:r>
+        <w:rPr>
+          <w:b/>
+        </w:rPr>
+        <w:t>Yeah EAT</w:t>
       </w:r>
     </w:p>
     <w:p>
@@ -106,34 +611,30 @@
         <w:rPr>
           <w:b/>
         </w:rPr>
-        <w:t xml:space="preserve">Thành viên nhóm:   </w:t>
-      </w:r>
-      <w:r>
+        <w:t>Thành viên nhóm:   - Hoàng Đức Minh _16520733</w:t>
+      </w:r>
+    </w:p>
+    <w:p>
+      <w:pPr>
+        <w:ind w:firstLine="0"/>
         <w:rPr>
           <w:b/>
         </w:rPr>
-        <w:tab/>
-      </w:r>
+      </w:pPr>
       <w:r>
         <w:rPr>
           <w:b/>
         </w:rPr>
-        <w:t>- Hoàng Đức Minh _16520733</w:t>
-      </w:r>
-    </w:p>
-    <w:p>
-      <w:pPr>
-        <w:ind w:firstLine="0"/>
+        <w:t xml:space="preserve">                                 </w:t>
+      </w:r>
+      <w:r>
         <w:rPr>
           <w:b/>
         </w:rPr>
-      </w:pPr>
-      <w:r>
-        <w:rPr>
-          <w:b/>
-        </w:rPr>
-        <w:t xml:space="preserve">                                 </w:t>
-      </w:r>
+        <w:t xml:space="preserve"> </w:t>
+      </w:r>
+      <w:bookmarkStart w:id="0" w:name="_GoBack"/>
+      <w:bookmarkEnd w:id="0"/>
       <w:r>
         <w:rPr>
           <w:b/>
@@ -329,11 +830,7 @@
         <w:t>Thực hiện đồ án với công nghệ Laravel Framework theo mô hình MVC đáp ứng được các yêu cầu chính của hệ thống cổng việc làm.</w:t>
       </w:r>
     </w:p>
-    <w:p>
-      <w:pPr>
-        <w:pStyle w:val="Heading1"/>
-      </w:pPr>
-    </w:p>
+    <w:p/>
     <w:p/>
     <w:p>
       <w:pPr>
@@ -437,12 +934,12 @@
       <w:r>
         <w:br w:type="page"/>
       </w:r>
-      <w:bookmarkStart w:id="0" w:name="_Toc512322811"/>
+      <w:bookmarkStart w:id="1" w:name="_Toc512322811"/>
       <w:r>
         <w:lastRenderedPageBreak/>
         <w:t>LỜI CẢM ƠN</w:t>
       </w:r>
-      <w:bookmarkEnd w:id="0"/>
+      <w:bookmarkEnd w:id="1"/>
     </w:p>
     <w:p>
       <w:r>
@@ -487,9 +984,9 @@
           <w:szCs w:val="32"/>
         </w:rPr>
         <w:sectPr>
-          <w:headerReference w:type="default" r:id="rId8"/>
-          <w:footerReference w:type="even" r:id="rId9"/>
-          <w:footerReference w:type="default" r:id="rId10"/>
+          <w:headerReference w:type="default" r:id="rId9"/>
+          <w:footerReference w:type="even" r:id="rId10"/>
+          <w:footerReference w:type="default" r:id="rId11"/>
           <w:pgSz w:w="11907" w:h="16840" w:code="9"/>
           <w:pgMar w:top="1701" w:right="1134" w:bottom="1701" w:left="1985" w:header="709" w:footer="709" w:gutter="0"/>
           <w:pgNumType w:fmt="upperRoman"/>
@@ -497,10 +994,10 @@
           <w:docGrid w:linePitch="360"/>
         </w:sectPr>
       </w:pPr>
-      <w:bookmarkStart w:id="3" w:name="_Ref262310752"/>
-    </w:p>
-    <w:p>
-      <w:bookmarkStart w:id="4" w:name="_Toc512322815"/>
+      <w:bookmarkStart w:id="4" w:name="_Ref262310752"/>
+    </w:p>
+    <w:p>
+      <w:bookmarkStart w:id="5" w:name="_Toc512322815"/>
     </w:p>
     <w:p/>
     <w:p/>
@@ -522,8 +1019,8 @@
       <w:r>
         <w:t xml:space="preserve"> ĐẦU</w:t>
       </w:r>
-      <w:bookmarkEnd w:id="3"/>
       <w:bookmarkEnd w:id="4"/>
+      <w:bookmarkEnd w:id="5"/>
     </w:p>
     <w:p/>
     <w:p/>
@@ -750,11 +1247,11 @@
       <w:r>
         <w:t xml:space="preserve"> </w:t>
       </w:r>
-      <w:bookmarkStart w:id="5" w:name="_Toc512322816"/>
+      <w:bookmarkStart w:id="6" w:name="_Toc512322816"/>
       <w:r>
         <w:t>TỔNG QUAN</w:t>
       </w:r>
-      <w:bookmarkEnd w:id="5"/>
+      <w:bookmarkEnd w:id="6"/>
     </w:p>
     <w:p/>
     <w:p/>
@@ -779,19 +1276,19 @@
       <w:pPr>
         <w:pStyle w:val="Heading2"/>
       </w:pPr>
-      <w:bookmarkStart w:id="6" w:name="_Toc512322818"/>
+      <w:bookmarkStart w:id="7" w:name="_Toc512322818"/>
       <w:r>
         <w:t>Hướng dẫn sử dụng mẫu đồ án tốt nghiệp (</w:t>
       </w:r>
-      <w:bookmarkStart w:id="7" w:name="_Toc169424240"/>
+      <w:bookmarkStart w:id="8" w:name="_Toc169424240"/>
       <w:r>
         <w:t>Tiêu đề mục</w:t>
       </w:r>
+      <w:bookmarkEnd w:id="8"/>
+      <w:r>
+        <w:t xml:space="preserve"> – Style Heading 2)</w:t>
+      </w:r>
       <w:bookmarkEnd w:id="7"/>
-      <w:r>
-        <w:t xml:space="preserve"> – Style Heading 2)</w:t>
-      </w:r>
-      <w:bookmarkEnd w:id="6"/>
     </w:p>
     <w:p>
       <w:r>
@@ -1085,7 +1582,7 @@
                     </pic:cNvPicPr>
                   </pic:nvPicPr>
                   <pic:blipFill>
-                    <a:blip r:embed="rId11">
+                    <a:blip r:embed="rId12">
                       <a:extLst>
                         <a:ext uri="{28A0092B-C50C-407E-A947-70E740481C1C}">
                           <a14:useLocalDpi xmlns:a14="http://schemas.microsoft.com/office/drawing/2010/main" val="0"/>
@@ -1144,10 +1641,10 @@
             <v:path o:extrusionok="f" gradientshapeok="t" o:connecttype="rect"/>
             <o:lock v:ext="edit" aspectratio="t"/>
           </v:shapetype>
-          <v:shape id="_x0000_i1040" type="#_x0000_t75" style="width:208.55pt;height:106.75pt" o:ole="">
-            <v:imagedata r:id="rId12" o:title=""/>
+          <v:shape id="_x0000_i1040" type="#_x0000_t75" style="width:208.5pt;height:107.25pt" o:ole="">
+            <v:imagedata r:id="rId13" o:title=""/>
           </v:shape>
-          <o:OLEObject Type="Embed" ProgID="PBrush" ShapeID="_x0000_i1040" DrawAspect="Content" ObjectID="_1606368123" r:id="rId13"/>
+          <o:OLEObject Type="Embed" ProgID="PBrush" ShapeID="_x0000_i1040" DrawAspect="Content" ObjectID="_1606368709" r:id="rId14"/>
         </w:object>
       </w:r>
     </w:p>
@@ -1155,7 +1652,7 @@
       <w:pPr>
         <w:pStyle w:val="Caption"/>
       </w:pPr>
-      <w:bookmarkStart w:id="8" w:name="_Toc512322791"/>
+      <w:bookmarkStart w:id="9" w:name="_Toc512322791"/>
       <w:r>
         <w:t xml:space="preserve">Hình </w:t>
       </w:r>
@@ -1225,7 +1722,7 @@
       <w:r>
         <w:t xml:space="preserve"> Thao tác cập nhật mục lục</w:t>
       </w:r>
-      <w:bookmarkEnd w:id="8"/>
+      <w:bookmarkEnd w:id="9"/>
     </w:p>
     <w:p>
       <w:r>
@@ -1454,11 +1951,11 @@
       <w:r>
         <w:t xml:space="preserve"> </w:t>
       </w:r>
-      <w:bookmarkStart w:id="9" w:name="_Toc512322820"/>
+      <w:bookmarkStart w:id="10" w:name="_Toc512322820"/>
       <w:r>
         <w:t>CƠ SỞ LÝ THUYẾT</w:t>
       </w:r>
-      <w:bookmarkEnd w:id="9"/>
+      <w:bookmarkEnd w:id="10"/>
       <w:r>
         <w:t xml:space="preserve"> </w:t>
       </w:r>
@@ -1487,21 +1984,21 @@
       <w:pPr>
         <w:pStyle w:val="Heading2"/>
       </w:pPr>
-      <w:bookmarkStart w:id="10" w:name="_Toc512322822"/>
+      <w:bookmarkStart w:id="11" w:name="_Toc512322822"/>
       <w:r>
         <w:t>Phương pháp phân tích và thiết kế hướng đối tượng UML</w:t>
       </w:r>
-      <w:bookmarkEnd w:id="10"/>
+      <w:bookmarkEnd w:id="11"/>
     </w:p>
     <w:p>
       <w:pPr>
         <w:pStyle w:val="Heading3"/>
       </w:pPr>
-      <w:bookmarkStart w:id="11" w:name="_Toc512322823"/>
+      <w:bookmarkStart w:id="12" w:name="_Toc512322823"/>
       <w:r>
         <w:t>Đối tượng là gì?</w:t>
       </w:r>
-      <w:bookmarkEnd w:id="11"/>
+      <w:bookmarkEnd w:id="12"/>
       <w:r>
         <w:t xml:space="preserve"> </w:t>
       </w:r>
@@ -1552,11 +2049,11 @@
       <w:pPr>
         <w:pStyle w:val="Heading3"/>
       </w:pPr>
-      <w:bookmarkStart w:id="12" w:name="_Toc512322824"/>
+      <w:bookmarkStart w:id="13" w:name="_Toc512322824"/>
       <w:r>
         <w:t>Khái niệm phân tích hướng đối tượng (object Oriented Analysis – OOA)</w:t>
       </w:r>
-      <w:bookmarkEnd w:id="12"/>
+      <w:bookmarkEnd w:id="13"/>
     </w:p>
     <w:p>
       <w:r>
@@ -1596,11 +2093,11 @@
       <w:pPr>
         <w:pStyle w:val="Heading3"/>
       </w:pPr>
-      <w:bookmarkStart w:id="13" w:name="_Toc512322825"/>
+      <w:bookmarkStart w:id="14" w:name="_Toc512322825"/>
       <w:r>
         <w:t>Khái niệm thiết kế hướng đối tượng (Object Oriented Design - OOD)</w:t>
       </w:r>
-      <w:bookmarkEnd w:id="13"/>
+      <w:bookmarkEnd w:id="14"/>
     </w:p>
     <w:p>
       <w:r>
@@ -1650,11 +2147,11 @@
       <w:pPr>
         <w:pStyle w:val="Heading3"/>
       </w:pPr>
-      <w:bookmarkStart w:id="14" w:name="_Toc512322826"/>
+      <w:bookmarkStart w:id="15" w:name="_Toc512322826"/>
       <w:r>
         <w:t>Khái niệm UML</w:t>
       </w:r>
-      <w:bookmarkEnd w:id="14"/>
+      <w:bookmarkEnd w:id="15"/>
     </w:p>
     <w:p>
       <w:r>
@@ -1719,21 +2216,21 @@
       <w:pPr>
         <w:pStyle w:val="Heading2"/>
       </w:pPr>
-      <w:bookmarkStart w:id="15" w:name="_Toc512322827"/>
+      <w:bookmarkStart w:id="16" w:name="_Toc512322827"/>
       <w:r>
         <w:t>Mô hình MVC</w:t>
       </w:r>
-      <w:bookmarkEnd w:id="15"/>
+      <w:bookmarkEnd w:id="16"/>
     </w:p>
     <w:p>
       <w:pPr>
         <w:pStyle w:val="Heading3"/>
       </w:pPr>
-      <w:bookmarkStart w:id="16" w:name="_Toc512322828"/>
+      <w:bookmarkStart w:id="17" w:name="_Toc512322828"/>
       <w:r>
         <w:t>Khái niệm mô hình MVC</w:t>
       </w:r>
-      <w:bookmarkEnd w:id="16"/>
+      <w:bookmarkEnd w:id="17"/>
     </w:p>
     <w:p>
       <w:pPr>
@@ -1760,7 +2257,7 @@
                     <pic:cNvPicPr/>
                   </pic:nvPicPr>
                   <pic:blipFill>
-                    <a:blip r:embed="rId14">
+                    <a:blip r:embed="rId15">
                       <a:extLst>
                         <a:ext uri="{28A0092B-C50C-407E-A947-70E740481C1C}">
                           <a14:useLocalDpi xmlns:a14="http://schemas.microsoft.com/office/drawing/2010/main" val="0"/>
@@ -1791,7 +2288,7 @@
       <w:pPr>
         <w:pStyle w:val="Caption"/>
       </w:pPr>
-      <w:bookmarkStart w:id="17" w:name="_Toc512322792"/>
+      <w:bookmarkStart w:id="18" w:name="_Toc512322792"/>
       <w:r>
         <w:t>Hình</w:t>
       </w:r>
@@ -1864,7 +2361,7 @@
       <w:r>
         <w:t xml:space="preserve"> Mô tả về mô hình MVC</w:t>
       </w:r>
-      <w:bookmarkEnd w:id="17"/>
+      <w:bookmarkEnd w:id="18"/>
     </w:p>
     <w:p>
       <w:r>
@@ -1945,11 +2442,11 @@
       <w:pPr>
         <w:pStyle w:val="Heading3"/>
       </w:pPr>
-      <w:bookmarkStart w:id="18" w:name="_Toc512322829"/>
+      <w:bookmarkStart w:id="19" w:name="_Toc512322829"/>
       <w:r>
         <w:t>Ưu nhược điểm của mô hình MVC</w:t>
       </w:r>
-      <w:bookmarkEnd w:id="18"/>
+      <w:bookmarkEnd w:id="19"/>
     </w:p>
     <w:p>
       <w:r>
@@ -2026,21 +2523,21 @@
       <w:pPr>
         <w:pStyle w:val="Heading2"/>
       </w:pPr>
-      <w:bookmarkStart w:id="19" w:name="_Toc512322830"/>
+      <w:bookmarkStart w:id="20" w:name="_Toc512322830"/>
       <w:r>
         <w:t>Laravel Framework</w:t>
       </w:r>
-      <w:bookmarkEnd w:id="19"/>
+      <w:bookmarkEnd w:id="20"/>
     </w:p>
     <w:p>
       <w:pPr>
         <w:pStyle w:val="Heading3"/>
       </w:pPr>
-      <w:bookmarkStart w:id="20" w:name="_Toc512322831"/>
+      <w:bookmarkStart w:id="21" w:name="_Toc512322831"/>
       <w:r>
         <w:t>Framework là gì?</w:t>
       </w:r>
-      <w:bookmarkEnd w:id="20"/>
+      <w:bookmarkEnd w:id="21"/>
     </w:p>
     <w:p>
       <w:r>
@@ -2051,11 +2548,11 @@
       <w:pPr>
         <w:pStyle w:val="Heading3"/>
       </w:pPr>
-      <w:bookmarkStart w:id="21" w:name="_Toc512322832"/>
+      <w:bookmarkStart w:id="22" w:name="_Toc512322832"/>
       <w:r>
         <w:t>Laravel là gì?</w:t>
       </w:r>
-      <w:bookmarkEnd w:id="21"/>
+      <w:bookmarkEnd w:id="22"/>
     </w:p>
     <w:p>
       <w:pPr>
@@ -2082,7 +2579,7 @@
                     <pic:cNvPicPr/>
                   </pic:nvPicPr>
                   <pic:blipFill>
-                    <a:blip r:embed="rId15">
+                    <a:blip r:embed="rId16">
                       <a:extLst>
                         <a:ext uri="{28A0092B-C50C-407E-A947-70E740481C1C}">
                           <a14:useLocalDpi xmlns:a14="http://schemas.microsoft.com/office/drawing/2010/main" val="0"/>
@@ -2113,7 +2610,7 @@
       <w:pPr>
         <w:pStyle w:val="Caption"/>
       </w:pPr>
-      <w:bookmarkStart w:id="22" w:name="_Toc512322793"/>
+      <w:bookmarkStart w:id="23" w:name="_Toc512322793"/>
       <w:r>
         <w:t xml:space="preserve">Hình </w:t>
       </w:r>
@@ -2186,7 +2683,7 @@
       <w:r>
         <w:t>Laravel</w:t>
       </w:r>
-      <w:bookmarkEnd w:id="22"/>
+      <w:bookmarkEnd w:id="23"/>
     </w:p>
     <w:p>
       <w:r>
@@ -2231,11 +2728,11 @@
       <w:pPr>
         <w:pStyle w:val="Heading3"/>
       </w:pPr>
-      <w:bookmarkStart w:id="23" w:name="_Toc512322833"/>
+      <w:bookmarkStart w:id="24" w:name="_Toc512322833"/>
       <w:r>
         <w:t>Tại sao nên lựa chọn Laravel</w:t>
       </w:r>
-      <w:bookmarkEnd w:id="23"/>
+      <w:bookmarkEnd w:id="24"/>
     </w:p>
     <w:p>
       <w:pPr>
@@ -2326,21 +2823,21 @@
       <w:pPr>
         <w:pStyle w:val="Heading2"/>
       </w:pPr>
-      <w:bookmarkStart w:id="24" w:name="_Toc512322834"/>
+      <w:bookmarkStart w:id="25" w:name="_Toc512322834"/>
       <w:r>
         <w:t>Github</w:t>
       </w:r>
-      <w:bookmarkEnd w:id="24"/>
+      <w:bookmarkEnd w:id="25"/>
     </w:p>
     <w:p>
       <w:pPr>
         <w:pStyle w:val="Heading3"/>
       </w:pPr>
-      <w:bookmarkStart w:id="25" w:name="_Toc512322835"/>
+      <w:bookmarkStart w:id="26" w:name="_Toc512322835"/>
       <w:r>
         <w:t>Github là gì?</w:t>
       </w:r>
-      <w:bookmarkEnd w:id="25"/>
+      <w:bookmarkEnd w:id="26"/>
     </w:p>
     <w:p>
       <w:r>
@@ -2407,7 +2904,7 @@
                     <pic:cNvPicPr/>
                   </pic:nvPicPr>
                   <pic:blipFill>
-                    <a:blip r:embed="rId16">
+                    <a:blip r:embed="rId17">
                       <a:extLst>
                         <a:ext uri="{28A0092B-C50C-407E-A947-70E740481C1C}">
                           <a14:useLocalDpi xmlns:a14="http://schemas.microsoft.com/office/drawing/2010/main" val="0"/>
@@ -2438,7 +2935,7 @@
       <w:pPr>
         <w:pStyle w:val="Caption"/>
       </w:pPr>
-      <w:bookmarkStart w:id="26" w:name="_Toc512322794"/>
+      <w:bookmarkStart w:id="27" w:name="_Toc512322794"/>
       <w:r>
         <w:t xml:space="preserve">Hình </w:t>
       </w:r>
@@ -2508,18 +3005,18 @@
       <w:r>
         <w:t xml:space="preserve"> mô hình hoạt động DVCS</w:t>
       </w:r>
-      <w:bookmarkEnd w:id="26"/>
+      <w:bookmarkEnd w:id="27"/>
     </w:p>
     <w:p>
       <w:pPr>
         <w:pStyle w:val="Heading3"/>
       </w:pPr>
-      <w:bookmarkStart w:id="27" w:name="_Toc512322836"/>
+      <w:bookmarkStart w:id="28" w:name="_Toc512322836"/>
       <w:r>
         <w:lastRenderedPageBreak/>
         <w:t>Tại sao nên sử dụng Git?</w:t>
       </w:r>
-      <w:bookmarkEnd w:id="27"/>
+      <w:bookmarkEnd w:id="28"/>
     </w:p>
     <w:p>
       <w:r>
@@ -2602,7 +3099,7 @@
       <w:r>
         <w:t>Dễ dàng trong việc deployment sản phẩm</w:t>
       </w:r>
-      <w:bookmarkStart w:id="28" w:name="_Toc169424247"/>
+      <w:bookmarkStart w:id="29" w:name="_Toc169424247"/>
     </w:p>
     <w:p>
       <w:pPr>
@@ -2747,7 +3244,7 @@
           <w:color w:val="0D0D0D" w:themeColor="text1" w:themeTint="F2"/>
         </w:rPr>
       </w:pPr>
-      <w:hyperlink r:id="rId17" w:history="1">
+      <w:hyperlink r:id="rId18" w:history="1">
         <w:r>
           <w:rPr>
             <w:rStyle w:val="Hyperlink"/>
@@ -2977,11 +3474,11 @@
       <w:pPr>
         <w:pStyle w:val="Heading2"/>
       </w:pPr>
-      <w:bookmarkStart w:id="29" w:name="_Toc512322837"/>
+      <w:bookmarkStart w:id="30" w:name="_Toc512322837"/>
       <w:r>
         <w:t>Kết chương</w:t>
       </w:r>
-      <w:bookmarkEnd w:id="29"/>
+      <w:bookmarkEnd w:id="30"/>
     </w:p>
     <w:p>
       <w:r>
@@ -3017,7 +3514,7 @@
         <w:lastRenderedPageBreak/>
         <w:t xml:space="preserve"> </w:t>
       </w:r>
-      <w:bookmarkStart w:id="30" w:name="_Toc512322838"/>
+      <w:bookmarkStart w:id="31" w:name="_Toc512322838"/>
     </w:p>
     <w:p/>
     <w:p/>
@@ -3037,7 +3534,7 @@
       <w:r>
         <w:t>PHÂN TÍCH THIẾT KẾ HỆ THỐNG</w:t>
       </w:r>
-      <w:bookmarkEnd w:id="30"/>
+      <w:bookmarkEnd w:id="31"/>
     </w:p>
     <w:p/>
     <w:p/>
@@ -3062,22 +3559,22 @@
       <w:pPr>
         <w:pStyle w:val="Heading2"/>
       </w:pPr>
-      <w:bookmarkStart w:id="31" w:name="_Toc512322840"/>
-      <w:bookmarkEnd w:id="28"/>
+      <w:bookmarkStart w:id="32" w:name="_Toc512322840"/>
+      <w:bookmarkEnd w:id="29"/>
       <w:r>
         <w:t>Yêu cầu bài toán, khảo sát nghiệp vụ</w:t>
       </w:r>
-      <w:bookmarkEnd w:id="31"/>
+      <w:bookmarkEnd w:id="32"/>
     </w:p>
     <w:p>
       <w:pPr>
         <w:pStyle w:val="Heading3"/>
       </w:pPr>
-      <w:bookmarkStart w:id="32" w:name="_Toc512322841"/>
+      <w:bookmarkStart w:id="33" w:name="_Toc512322841"/>
       <w:r>
         <w:t>Yêu cầu bài toán</w:t>
       </w:r>
-      <w:bookmarkEnd w:id="32"/>
+      <w:bookmarkEnd w:id="33"/>
     </w:p>
     <w:p>
       <w:r>
@@ -3343,11 +3840,11 @@
       <w:pPr>
         <w:pStyle w:val="Heading3"/>
       </w:pPr>
-      <w:bookmarkStart w:id="33" w:name="_Toc512322842"/>
+      <w:bookmarkStart w:id="34" w:name="_Toc512322842"/>
       <w:r>
         <w:t>Khảo sát nghiệp vụ</w:t>
       </w:r>
-      <w:bookmarkEnd w:id="33"/>
+      <w:bookmarkEnd w:id="34"/>
       <w:r>
         <w:t>.</w:t>
       </w:r>
@@ -3531,31 +4028,31 @@
       <w:pPr>
         <w:pStyle w:val="Heading2"/>
       </w:pPr>
-      <w:bookmarkStart w:id="34" w:name="_Toc512322843"/>
+      <w:bookmarkStart w:id="35" w:name="_Toc512322843"/>
       <w:r>
         <w:t>Xác định các Actor và Usecase</w:t>
       </w:r>
-      <w:bookmarkEnd w:id="34"/>
+      <w:bookmarkEnd w:id="35"/>
     </w:p>
     <w:p>
       <w:pPr>
         <w:pStyle w:val="Heading3"/>
       </w:pPr>
-      <w:bookmarkStart w:id="35" w:name="_Toc512322844"/>
+      <w:bookmarkStart w:id="36" w:name="_Toc512322844"/>
       <w:r>
         <w:t>Các tác nhận tham gia vào hệ thống</w:t>
       </w:r>
-      <w:bookmarkEnd w:id="35"/>
+      <w:bookmarkEnd w:id="36"/>
     </w:p>
     <w:p>
       <w:pPr>
         <w:pStyle w:val="Heading3"/>
       </w:pPr>
-      <w:bookmarkStart w:id="36" w:name="_Toc512322845"/>
+      <w:bookmarkStart w:id="37" w:name="_Toc512322845"/>
       <w:r>
         <w:t>Biểu đồ các Actor và Usecase</w:t>
       </w:r>
-      <w:bookmarkEnd w:id="36"/>
+      <w:bookmarkEnd w:id="37"/>
     </w:p>
     <w:p>
       <w:pPr>
@@ -3583,7 +4080,7 @@
                     <pic:cNvPicPr/>
                   </pic:nvPicPr>
                   <pic:blipFill>
-                    <a:blip r:embed="rId18">
+                    <a:blip r:embed="rId19">
                       <a:extLst>
                         <a:ext uri="{28A0092B-C50C-407E-A947-70E740481C1C}">
                           <a14:useLocalDpi xmlns:a14="http://schemas.microsoft.com/office/drawing/2010/main" val="0"/>
@@ -3614,7 +4111,7 @@
       <w:pPr>
         <w:pStyle w:val="Caption"/>
       </w:pPr>
-      <w:bookmarkStart w:id="37" w:name="_Toc512322795"/>
+      <w:bookmarkStart w:id="38" w:name="_Toc512322795"/>
       <w:r>
         <w:t xml:space="preserve">Hình </w:t>
       </w:r>
@@ -3684,7 +4181,7 @@
       <w:r>
         <w:t xml:space="preserve"> Biểu đồ usecase website</w:t>
       </w:r>
-      <w:bookmarkEnd w:id="37"/>
+      <w:bookmarkEnd w:id="38"/>
     </w:p>
     <w:p>
       <w:pPr>
@@ -3758,7 +4255,7 @@
                     </pic:cNvPicPr>
                   </pic:nvPicPr>
                   <pic:blipFill>
-                    <a:blip r:embed="rId19">
+                    <a:blip r:embed="rId20">
                       <a:extLst>
                         <a:ext uri="{28A0092B-C50C-407E-A947-70E740481C1C}">
                           <a14:useLocalDpi xmlns:a14="http://schemas.microsoft.com/office/drawing/2010/main" val="0"/>
@@ -3802,7 +4299,7 @@
       <w:pPr>
         <w:pStyle w:val="Caption"/>
       </w:pPr>
-      <w:bookmarkStart w:id="38" w:name="_Toc512322796"/>
+      <w:bookmarkStart w:id="39" w:name="_Toc512322796"/>
       <w:r>
         <w:t xml:space="preserve">Hình </w:t>
       </w:r>
@@ -3872,7 +4369,7 @@
       <w:r>
         <w:t xml:space="preserve"> Sự kế thừa của actor</w:t>
       </w:r>
-      <w:bookmarkEnd w:id="38"/>
+      <w:bookmarkEnd w:id="39"/>
     </w:p>
     <w:p>
       <w:pPr>
@@ -3999,11 +4496,11 @@
       <w:pPr>
         <w:pStyle w:val="Heading3"/>
       </w:pPr>
-      <w:bookmarkStart w:id="39" w:name="_Toc512322846"/>
+      <w:bookmarkStart w:id="40" w:name="_Toc512322846"/>
       <w:r>
         <w:t>Đặc tả usecase</w:t>
       </w:r>
-      <w:bookmarkEnd w:id="39"/>
+      <w:bookmarkEnd w:id="40"/>
       <w:r>
         <w:t xml:space="preserve"> </w:t>
       </w:r>
@@ -4836,21 +5333,21 @@
       <w:pPr>
         <w:pStyle w:val="Heading2"/>
       </w:pPr>
-      <w:bookmarkStart w:id="40" w:name="_Toc512322847"/>
+      <w:bookmarkStart w:id="41" w:name="_Toc512322847"/>
       <w:r>
         <w:t>Biểu đồ tuần tự</w:t>
       </w:r>
-      <w:bookmarkEnd w:id="40"/>
+      <w:bookmarkEnd w:id="41"/>
     </w:p>
     <w:p>
       <w:pPr>
         <w:pStyle w:val="Heading3"/>
       </w:pPr>
-      <w:bookmarkStart w:id="41" w:name="_Toc512322848"/>
+      <w:bookmarkStart w:id="42" w:name="_Toc512322848"/>
       <w:r>
         <w:t xml:space="preserve">Biểu đồ tuần tự dành cho người </w:t>
       </w:r>
-      <w:bookmarkEnd w:id="41"/>
+      <w:bookmarkEnd w:id="42"/>
       <w:r>
         <w:t>mua hàng</w:t>
       </w:r>
@@ -4876,7 +5373,7 @@
                     <pic:cNvPicPr/>
                   </pic:nvPicPr>
                   <pic:blipFill>
-                    <a:blip r:embed="rId20">
+                    <a:blip r:embed="rId21">
                       <a:extLst>
                         <a:ext uri="{28A0092B-C50C-407E-A947-70E740481C1C}">
                           <a14:useLocalDpi xmlns:a14="http://schemas.microsoft.com/office/drawing/2010/main" val="0"/>
@@ -4907,7 +5404,7 @@
       <w:pPr>
         <w:pStyle w:val="Caption"/>
       </w:pPr>
-      <w:bookmarkStart w:id="42" w:name="_Toc512322797"/>
+      <w:bookmarkStart w:id="43" w:name="_Toc512322797"/>
       <w:r>
         <w:t xml:space="preserve">Hình </w:t>
       </w:r>
@@ -4983,7 +5480,7 @@
       <w:r>
         <w:t xml:space="preserve"> đăng nhập người </w:t>
       </w:r>
-      <w:bookmarkEnd w:id="42"/>
+      <w:bookmarkEnd w:id="43"/>
       <w:r>
         <w:t>mua hàng</w:t>
       </w:r>
@@ -5012,7 +5509,7 @@
                     <pic:cNvPicPr/>
                   </pic:nvPicPr>
                   <pic:blipFill>
-                    <a:blip r:embed="rId21">
+                    <a:blip r:embed="rId22">
                       <a:extLst>
                         <a:ext uri="{28A0092B-C50C-407E-A947-70E740481C1C}">
                           <a14:useLocalDpi xmlns:a14="http://schemas.microsoft.com/office/drawing/2010/main" val="0"/>
@@ -5043,7 +5540,7 @@
       <w:pPr>
         <w:pStyle w:val="Caption"/>
       </w:pPr>
-      <w:bookmarkStart w:id="43" w:name="_Toc512322798"/>
+      <w:bookmarkStart w:id="44" w:name="_Toc512322798"/>
       <w:r>
         <w:t xml:space="preserve">Hình </w:t>
       </w:r>
@@ -5119,7 +5616,7 @@
       <w:r>
         <w:t xml:space="preserve"> tự người mua hàng đăng ký tài khoản</w:t>
       </w:r>
-      <w:bookmarkEnd w:id="43"/>
+      <w:bookmarkEnd w:id="44"/>
     </w:p>
     <w:p>
       <w:pPr>
@@ -5146,7 +5643,7 @@
                     <pic:cNvPicPr/>
                   </pic:nvPicPr>
                   <pic:blipFill>
-                    <a:blip r:embed="rId22">
+                    <a:blip r:embed="rId23">
                       <a:extLst>
                         <a:ext uri="{28A0092B-C50C-407E-A947-70E740481C1C}">
                           <a14:useLocalDpi xmlns:a14="http://schemas.microsoft.com/office/drawing/2010/main" val="0"/>
@@ -5177,7 +5674,7 @@
       <w:pPr>
         <w:pStyle w:val="Caption"/>
       </w:pPr>
-      <w:bookmarkStart w:id="44" w:name="_Toc512322799"/>
+      <w:bookmarkStart w:id="45" w:name="_Toc512322799"/>
       <w:r>
         <w:t xml:space="preserve">Hình </w:t>
       </w:r>
@@ -5247,7 +5744,7 @@
       <w:r>
         <w:t xml:space="preserve"> Biểu đồ tuần tự người mua hàng đăng xuất</w:t>
       </w:r>
-      <w:bookmarkEnd w:id="44"/>
+      <w:bookmarkEnd w:id="45"/>
     </w:p>
     <w:p>
       <w:pPr>
@@ -5273,7 +5770,7 @@
                     <pic:cNvPicPr/>
                   </pic:nvPicPr>
                   <pic:blipFill>
-                    <a:blip r:embed="rId23">
+                    <a:blip r:embed="rId24">
                       <a:extLst>
                         <a:ext uri="{28A0092B-C50C-407E-A947-70E740481C1C}">
                           <a14:useLocalDpi xmlns:a14="http://schemas.microsoft.com/office/drawing/2010/main" val="0"/>
@@ -5304,7 +5801,7 @@
       <w:pPr>
         <w:pStyle w:val="Caption"/>
       </w:pPr>
-      <w:bookmarkStart w:id="45" w:name="_Toc512322800"/>
+      <w:bookmarkStart w:id="46" w:name="_Toc512322800"/>
       <w:r>
         <w:t xml:space="preserve">Hình </w:t>
       </w:r>
@@ -5374,7 +5871,7 @@
       <w:r>
         <w:t xml:space="preserve"> Biểu đồ tuần tự người dùng tìm kiếm </w:t>
       </w:r>
-      <w:bookmarkEnd w:id="45"/>
+      <w:bookmarkEnd w:id="46"/>
       <w:r>
         <w:t>sản phẩm</w:t>
       </w:r>
@@ -5403,7 +5900,7 @@
                     <pic:cNvPicPr/>
                   </pic:nvPicPr>
                   <pic:blipFill>
-                    <a:blip r:embed="rId24">
+                    <a:blip r:embed="rId25">
                       <a:extLst>
                         <a:ext uri="{28A0092B-C50C-407E-A947-70E740481C1C}">
                           <a14:useLocalDpi xmlns:a14="http://schemas.microsoft.com/office/drawing/2010/main" val="0"/>
@@ -5434,7 +5931,7 @@
       <w:pPr>
         <w:pStyle w:val="Caption"/>
       </w:pPr>
-      <w:bookmarkStart w:id="46" w:name="_Toc512322801"/>
+      <w:bookmarkStart w:id="47" w:name="_Toc512322801"/>
       <w:r>
         <w:t xml:space="preserve">Hình </w:t>
       </w:r>
@@ -5504,7 +6001,7 @@
       <w:r>
         <w:t xml:space="preserve"> Biểu đồ tuần tự người dùng </w:t>
       </w:r>
-      <w:bookmarkEnd w:id="46"/>
+      <w:bookmarkEnd w:id="47"/>
       <w:r>
         <w:t>mua hàng</w:t>
       </w:r>
@@ -5534,7 +6031,7 @@
                     <pic:cNvPicPr/>
                   </pic:nvPicPr>
                   <pic:blipFill>
-                    <a:blip r:embed="rId25">
+                    <a:blip r:embed="rId26">
                       <a:extLst>
                         <a:ext uri="{28A0092B-C50C-407E-A947-70E740481C1C}">
                           <a14:useLocalDpi xmlns:a14="http://schemas.microsoft.com/office/drawing/2010/main" val="0"/>
@@ -5565,7 +6062,7 @@
       <w:pPr>
         <w:pStyle w:val="Caption"/>
       </w:pPr>
-      <w:bookmarkStart w:id="47" w:name="_Toc512322802"/>
+      <w:bookmarkStart w:id="48" w:name="_Toc512322802"/>
       <w:r>
         <w:t xml:space="preserve">Hình </w:t>
       </w:r>
@@ -5635,7 +6132,7 @@
       <w:r>
         <w:t xml:space="preserve"> Biểu đồ tuần tự quan tâm </w:t>
       </w:r>
-      <w:bookmarkEnd w:id="47"/>
+      <w:bookmarkEnd w:id="48"/>
       <w:r>
         <w:t>sản phẩm</w:t>
       </w:r>
@@ -5649,41 +6146,41 @@
       <w:pPr>
         <w:pStyle w:val="Heading3"/>
       </w:pPr>
-      <w:bookmarkStart w:id="48" w:name="_Toc512322849"/>
+      <w:bookmarkStart w:id="49" w:name="_Toc512322849"/>
       <w:r>
         <w:t>Biểu đồ tuần tự dành cho nhà tuyển dụng</w:t>
       </w:r>
-      <w:bookmarkEnd w:id="48"/>
+      <w:bookmarkEnd w:id="49"/>
     </w:p>
     <w:p>
       <w:pPr>
         <w:pStyle w:val="Heading3"/>
       </w:pPr>
-      <w:bookmarkStart w:id="49" w:name="_Toc512322850"/>
+      <w:bookmarkStart w:id="50" w:name="_Toc512322850"/>
       <w:r>
         <w:t>Biểu đồ tuần tự dành cho admin</w:t>
       </w:r>
-      <w:bookmarkEnd w:id="49"/>
+      <w:bookmarkEnd w:id="50"/>
     </w:p>
     <w:p>
       <w:pPr>
         <w:pStyle w:val="Heading2"/>
       </w:pPr>
-      <w:bookmarkStart w:id="50" w:name="_Toc512322851"/>
+      <w:bookmarkStart w:id="51" w:name="_Toc512322851"/>
       <w:r>
         <w:t>Biểu đồ lớp</w:t>
       </w:r>
-      <w:bookmarkEnd w:id="50"/>
+      <w:bookmarkEnd w:id="51"/>
     </w:p>
     <w:p>
       <w:pPr>
         <w:pStyle w:val="Heading2"/>
       </w:pPr>
-      <w:bookmarkStart w:id="51" w:name="_Toc512322852"/>
+      <w:bookmarkStart w:id="52" w:name="_Toc512322852"/>
       <w:r>
         <w:t>Biểu đồ hoạt động</w:t>
       </w:r>
-      <w:bookmarkEnd w:id="51"/>
+      <w:bookmarkEnd w:id="52"/>
     </w:p>
     <w:p>
       <w:pPr>
@@ -5709,7 +6206,7 @@
                     <pic:cNvPicPr/>
                   </pic:nvPicPr>
                   <pic:blipFill>
-                    <a:blip r:embed="rId26">
+                    <a:blip r:embed="rId27">
                       <a:extLst>
                         <a:ext uri="{28A0092B-C50C-407E-A947-70E740481C1C}">
                           <a14:useLocalDpi xmlns:a14="http://schemas.microsoft.com/office/drawing/2010/main" val="0"/>
@@ -5740,7 +6237,7 @@
       <w:pPr>
         <w:pStyle w:val="Caption"/>
       </w:pPr>
-      <w:bookmarkStart w:id="52" w:name="_Toc512322804"/>
+      <w:bookmarkStart w:id="53" w:name="_Toc512322804"/>
       <w:r>
         <w:t xml:space="preserve">Hình </w:t>
       </w:r>
@@ -5810,7 +6307,7 @@
       <w:r>
         <w:t xml:space="preserve"> Biểu đồ hoạt động đăng nhập</w:t>
       </w:r>
-      <w:bookmarkEnd w:id="52"/>
+      <w:bookmarkEnd w:id="53"/>
     </w:p>
     <w:p>
       <w:pPr>
@@ -5838,7 +6335,7 @@
                     <pic:cNvPicPr/>
                   </pic:nvPicPr>
                   <pic:blipFill>
-                    <a:blip r:embed="rId27">
+                    <a:blip r:embed="rId28">
                       <a:extLst>
                         <a:ext uri="{28A0092B-C50C-407E-A947-70E740481C1C}">
                           <a14:useLocalDpi xmlns:a14="http://schemas.microsoft.com/office/drawing/2010/main" val="0"/>
@@ -5869,7 +6366,7 @@
       <w:pPr>
         <w:pStyle w:val="Caption"/>
       </w:pPr>
-      <w:bookmarkStart w:id="53" w:name="_Toc512322805"/>
+      <w:bookmarkStart w:id="54" w:name="_Toc512322805"/>
       <w:r>
         <w:t xml:space="preserve">Hình </w:t>
       </w:r>
@@ -5945,7 +6442,7 @@
       <w:r>
         <w:t xml:space="preserve"> động đăng ký tài khoản</w:t>
       </w:r>
-      <w:bookmarkEnd w:id="53"/>
+      <w:bookmarkEnd w:id="54"/>
     </w:p>
     <w:p>
       <w:pPr>
@@ -5971,7 +6468,7 @@
                     <pic:cNvPicPr/>
                   </pic:nvPicPr>
                   <pic:blipFill>
-                    <a:blip r:embed="rId28">
+                    <a:blip r:embed="rId29">
                       <a:extLst>
                         <a:ext uri="{28A0092B-C50C-407E-A947-70E740481C1C}">
                           <a14:useLocalDpi xmlns:a14="http://schemas.microsoft.com/office/drawing/2010/main" val="0"/>
@@ -6002,7 +6499,7 @@
       <w:pPr>
         <w:pStyle w:val="Caption"/>
       </w:pPr>
-      <w:bookmarkStart w:id="54" w:name="_Toc512322806"/>
+      <w:bookmarkStart w:id="55" w:name="_Toc512322806"/>
       <w:r>
         <w:t xml:space="preserve">Hình </w:t>
       </w:r>
@@ -6072,7 +6569,7 @@
       <w:r>
         <w:t xml:space="preserve"> Biểu đồ hoạt động ứng tuyển</w:t>
       </w:r>
-      <w:bookmarkEnd w:id="54"/>
+      <w:bookmarkEnd w:id="55"/>
     </w:p>
     <w:p>
       <w:pPr>
@@ -6084,11 +6581,11 @@
       <w:pPr>
         <w:pStyle w:val="Heading2"/>
       </w:pPr>
-      <w:bookmarkStart w:id="55" w:name="_Toc512322854"/>
+      <w:bookmarkStart w:id="56" w:name="_Toc512322854"/>
       <w:r>
         <w:t>Kết chương</w:t>
       </w:r>
-      <w:bookmarkEnd w:id="55"/>
+      <w:bookmarkEnd w:id="56"/>
     </w:p>
     <w:p>
       <w:r>
@@ -6227,7 +6724,7 @@
                     </pic:cNvPicPr>
                   </pic:nvPicPr>
                   <pic:blipFill>
-                    <a:blip r:embed="rId29">
+                    <a:blip r:embed="rId30">
                       <a:extLst>
                         <a:ext uri="{28A0092B-C50C-407E-A947-70E740481C1C}">
                           <a14:useLocalDpi xmlns:a14="http://schemas.microsoft.com/office/drawing/2010/main" val="0"/>
@@ -6292,7 +6789,7 @@
                     </pic:cNvPicPr>
                   </pic:nvPicPr>
                   <pic:blipFill>
-                    <a:blip r:embed="rId30">
+                    <a:blip r:embed="rId31">
                       <a:extLst>
                         <a:ext uri="{28A0092B-C50C-407E-A947-70E740481C1C}">
                           <a14:useLocalDpi xmlns:a14="http://schemas.microsoft.com/office/drawing/2010/main" val="0"/>
@@ -6357,7 +6854,7 @@
                     </pic:cNvPicPr>
                   </pic:nvPicPr>
                   <pic:blipFill>
-                    <a:blip r:embed="rId31">
+                    <a:blip r:embed="rId32">
                       <a:extLst>
                         <a:ext uri="{28A0092B-C50C-407E-A947-70E740481C1C}">
                           <a14:useLocalDpi xmlns:a14="http://schemas.microsoft.com/office/drawing/2010/main" val="0"/>
@@ -6422,7 +6919,7 @@
                     </pic:cNvPicPr>
                   </pic:nvPicPr>
                   <pic:blipFill>
-                    <a:blip r:embed="rId32">
+                    <a:blip r:embed="rId33">
                       <a:extLst>
                         <a:ext uri="{28A0092B-C50C-407E-A947-70E740481C1C}">
                           <a14:useLocalDpi xmlns:a14="http://schemas.microsoft.com/office/drawing/2010/main" val="0"/>
@@ -6487,7 +6984,7 @@
                     </pic:cNvPicPr>
                   </pic:nvPicPr>
                   <pic:blipFill>
-                    <a:blip r:embed="rId33">
+                    <a:blip r:embed="rId34">
                       <a:extLst>
                         <a:ext uri="{28A0092B-C50C-407E-A947-70E740481C1C}">
                           <a14:useLocalDpi xmlns:a14="http://schemas.microsoft.com/office/drawing/2010/main" val="0"/>
@@ -6552,7 +7049,7 @@
                     </pic:cNvPicPr>
                   </pic:nvPicPr>
                   <pic:blipFill>
-                    <a:blip r:embed="rId34">
+                    <a:blip r:embed="rId35">
                       <a:extLst>
                         <a:ext uri="{28A0092B-C50C-407E-A947-70E740481C1C}">
                           <a14:useLocalDpi xmlns:a14="http://schemas.microsoft.com/office/drawing/2010/main" val="0"/>
@@ -6661,7 +7158,7 @@
                     </pic:cNvPicPr>
                   </pic:nvPicPr>
                   <pic:blipFill>
-                    <a:blip r:embed="rId35">
+                    <a:blip r:embed="rId36">
                       <a:extLst>
                         <a:ext uri="{28A0092B-C50C-407E-A947-70E740481C1C}">
                           <a14:useLocalDpi xmlns:a14="http://schemas.microsoft.com/office/drawing/2010/main" val="0"/>
@@ -6753,7 +7250,7 @@
                     </pic:cNvPicPr>
                   </pic:nvPicPr>
                   <pic:blipFill>
-                    <a:blip r:embed="rId36">
+                    <a:blip r:embed="rId37">
                       <a:extLst>
                         <a:ext uri="{28A0092B-C50C-407E-A947-70E740481C1C}">
                           <a14:useLocalDpi xmlns:a14="http://schemas.microsoft.com/office/drawing/2010/main" val="0"/>
@@ -6909,7 +7406,7 @@
       <w:r>
         <w:br/>
       </w:r>
-      <w:bookmarkStart w:id="56" w:name="_Toc512322855"/>
+      <w:bookmarkStart w:id="57" w:name="_Toc512322855"/>
       <w:r>
         <w:t xml:space="preserve">KẾT QUẢ CÀI ĐẶT, THỬ NGHIỆM </w:t>
       </w:r>
@@ -6917,7 +7414,7 @@
         <w:br/>
         <w:t>HOẶC KẾT QUẢ NGHIÊN CỨU</w:t>
       </w:r>
-      <w:bookmarkEnd w:id="56"/>
+      <w:bookmarkEnd w:id="57"/>
     </w:p>
     <w:p/>
     <w:p/>
@@ -6939,12 +7436,12 @@
       <w:pPr>
         <w:pStyle w:val="Heading2"/>
       </w:pPr>
-      <w:bookmarkStart w:id="57" w:name="_Toc512322856"/>
+      <w:bookmarkStart w:id="58" w:name="_Toc512322856"/>
       <w:r>
         <w:lastRenderedPageBreak/>
         <w:t>Tóm tắt chương</w:t>
       </w:r>
-      <w:bookmarkEnd w:id="57"/>
+      <w:bookmarkEnd w:id="58"/>
     </w:p>
     <w:p>
       <w:r>
@@ -6955,7 +7452,7 @@
       <w:pPr>
         <w:pStyle w:val="Heading2"/>
       </w:pPr>
-      <w:bookmarkStart w:id="58" w:name="_Toc512322857"/>
+      <w:bookmarkStart w:id="59" w:name="_Toc512322857"/>
       <w:r>
         <w:t>Tiêu đ</w:t>
       </w:r>
@@ -6977,17 +7474,17 @@
       <w:r>
         <w:t>c</w:t>
       </w:r>
-      <w:bookmarkEnd w:id="58"/>
+      <w:bookmarkEnd w:id="59"/>
     </w:p>
     <w:p>
       <w:pPr>
         <w:pStyle w:val="Heading3"/>
       </w:pPr>
-      <w:bookmarkStart w:id="59" w:name="_Toc512322858"/>
+      <w:bookmarkStart w:id="60" w:name="_Toc512322858"/>
       <w:r>
         <w:t>Tiêu đề tiểu mục</w:t>
       </w:r>
-      <w:bookmarkEnd w:id="59"/>
+      <w:bookmarkEnd w:id="60"/>
     </w:p>
     <w:p>
       <w:r>
@@ -7008,11 +7505,11 @@
       <w:pPr>
         <w:pStyle w:val="Heading3"/>
       </w:pPr>
-      <w:bookmarkStart w:id="60" w:name="_Toc512322859"/>
+      <w:bookmarkStart w:id="61" w:name="_Toc512322859"/>
       <w:r>
         <w:t>Tiêu đề tiểu mục</w:t>
       </w:r>
-      <w:bookmarkEnd w:id="60"/>
+      <w:bookmarkEnd w:id="61"/>
     </w:p>
     <w:p>
       <w:r>
@@ -7033,22 +7530,22 @@
       <w:pPr>
         <w:pStyle w:val="Heading2"/>
       </w:pPr>
-      <w:bookmarkStart w:id="61" w:name="_Toc512322860"/>
+      <w:bookmarkStart w:id="62" w:name="_Toc512322860"/>
       <w:r>
         <w:lastRenderedPageBreak/>
         <w:t>Tiêu đề mục</w:t>
       </w:r>
-      <w:bookmarkEnd w:id="61"/>
+      <w:bookmarkEnd w:id="62"/>
     </w:p>
     <w:p>
       <w:pPr>
         <w:pStyle w:val="Heading3"/>
       </w:pPr>
-      <w:bookmarkStart w:id="62" w:name="_Toc512322861"/>
+      <w:bookmarkStart w:id="63" w:name="_Toc512322861"/>
       <w:r>
         <w:t>Tiêu đề tiểu mục</w:t>
       </w:r>
-      <w:bookmarkEnd w:id="62"/>
+      <w:bookmarkEnd w:id="63"/>
     </w:p>
     <w:p>
       <w:r>
@@ -7069,11 +7566,11 @@
       <w:pPr>
         <w:pStyle w:val="Heading3"/>
       </w:pPr>
-      <w:bookmarkStart w:id="63" w:name="_Toc512322862"/>
+      <w:bookmarkStart w:id="64" w:name="_Toc512322862"/>
       <w:r>
         <w:t>Tiêu đề tiểu mục</w:t>
       </w:r>
-      <w:bookmarkEnd w:id="63"/>
+      <w:bookmarkEnd w:id="64"/>
     </w:p>
     <w:p>
       <w:r>
@@ -7094,12 +7591,12 @@
       <w:pPr>
         <w:pStyle w:val="Heading2"/>
       </w:pPr>
-      <w:bookmarkStart w:id="64" w:name="_Toc512322863"/>
-      <w:bookmarkStart w:id="65" w:name="_Toc169424253"/>
+      <w:bookmarkStart w:id="65" w:name="_Toc512322863"/>
+      <w:bookmarkStart w:id="66" w:name="_Toc169424253"/>
       <w:r>
         <w:t>Kết chương</w:t>
       </w:r>
-      <w:bookmarkEnd w:id="64"/>
+      <w:bookmarkEnd w:id="65"/>
     </w:p>
     <w:p>
       <w:r>
@@ -7113,7 +7610,7 @@
       </w:r>
     </w:p>
     <w:p>
-      <w:bookmarkStart w:id="66" w:name="_Toc512322864"/>
+      <w:bookmarkStart w:id="67" w:name="_Toc512322864"/>
     </w:p>
     <w:p/>
     <w:p/>
@@ -7133,11 +7630,11 @@
       <w:r>
         <w:t>KẾT LUẬN</w:t>
       </w:r>
-      <w:bookmarkEnd w:id="65"/>
+      <w:bookmarkEnd w:id="66"/>
       <w:r>
         <w:t xml:space="preserve"> VÀ HƯỚNG PHÁT TRIỂN</w:t>
       </w:r>
-      <w:bookmarkEnd w:id="66"/>
+      <w:bookmarkEnd w:id="67"/>
     </w:p>
     <w:p/>
     <w:p/>
@@ -7234,13 +7731,13 @@
           <w:szCs w:val="32"/>
         </w:rPr>
       </w:pPr>
-      <w:bookmarkStart w:id="67" w:name="_Toc169424254"/>
+      <w:bookmarkStart w:id="68" w:name="_Toc169424254"/>
       <w:r>
         <w:br w:type="page"/>
       </w:r>
     </w:p>
-    <w:bookmarkEnd w:id="67" w:displacedByCustomXml="next"/>
-    <w:bookmarkStart w:id="68" w:name="_Toc169424255" w:displacedByCustomXml="next"/>
+    <w:bookmarkEnd w:id="68" w:displacedByCustomXml="next"/>
+    <w:bookmarkStart w:id="69" w:name="_Toc169424255" w:displacedByCustomXml="next"/>
     <w:sdt>
       <w:sdtPr>
         <w:rPr>
@@ -7494,7 +7991,7 @@
               <w:bCs/>
             </w:rPr>
             <w:sectPr>
-              <w:headerReference w:type="even" r:id="rId37"/>
+              <w:headerReference w:type="even" r:id="rId38"/>
               <w:pgSz w:w="11907" w:h="16840" w:code="9"/>
               <w:pgMar w:top="1701" w:right="1134" w:bottom="1701" w:left="1985" w:header="709" w:footer="709" w:gutter="0"/>
               <w:pgNumType w:start="1"/>
@@ -7512,15 +8009,13 @@
         </w:p>
       </w:sdtContent>
     </w:sdt>
-    <w:bookmarkStart w:id="69" w:name="_Toc512322865" w:displacedByCustomXml="prev"/>
+    <w:bookmarkStart w:id="70" w:name="_Toc512322865" w:displacedByCustomXml="prev"/>
+    <w:bookmarkEnd w:id="69"/>
+    <w:bookmarkEnd w:id="70"/>
     <w:p>
       <w:pPr>
         <w:ind w:firstLine="0"/>
       </w:pPr>
-      <w:bookmarkStart w:id="70" w:name="_GoBack"/>
-      <w:bookmarkEnd w:id="68"/>
-      <w:bookmarkEnd w:id="69"/>
-      <w:bookmarkEnd w:id="70"/>
     </w:p>
     <w:sectPr>
       <w:pgSz w:w="23808" w:h="16840" w:orient="landscape" w:code="8"/>
@@ -7709,11 +8204,11 @@
         <w:i/>
       </w:rPr>
     </w:pPr>
-    <w:bookmarkStart w:id="1" w:name="_Toc169424238"/>
-    <w:bookmarkStart w:id="2" w:name="_Toc169424237"/>
+    <w:bookmarkStart w:id="2" w:name="_Toc169424238"/>
+    <w:bookmarkStart w:id="3" w:name="_Toc169424237"/>
   </w:p>
-  <w:bookmarkEnd w:id="1"/>
   <w:bookmarkEnd w:id="2"/>
+  <w:bookmarkEnd w:id="3"/>
   <w:p>
     <w:pPr>
       <w:pStyle w:val="Header"/>
@@ -8630,6 +9125,92 @@
     </w:lvl>
   </w:abstractNum>
   <w:abstractNum w:abstractNumId="9" w15:restartNumberingAfterBreak="0">
+    <w:nsid w:val="1BBF1255"/>
+    <w:multiLevelType w:val="multilevel"/>
+    <w:tmpl w:val="1BBF1255"/>
+    <w:lvl w:ilvl="0">
+      <w:start w:val="1"/>
+      <w:numFmt w:val="decimal"/>
+      <w:lvlText w:val="%1)"/>
+      <w:lvlJc w:val="left"/>
+      <w:pPr>
+        <w:ind w:left="720" w:hanging="360"/>
+      </w:pPr>
+    </w:lvl>
+    <w:lvl w:ilvl="1">
+      <w:start w:val="1"/>
+      <w:numFmt w:val="lowerLetter"/>
+      <w:lvlText w:val="%2."/>
+      <w:lvlJc w:val="left"/>
+      <w:pPr>
+        <w:ind w:left="1440" w:hanging="360"/>
+      </w:pPr>
+    </w:lvl>
+    <w:lvl w:ilvl="2">
+      <w:start w:val="1"/>
+      <w:numFmt w:val="lowerRoman"/>
+      <w:lvlText w:val="%3."/>
+      <w:lvlJc w:val="right"/>
+      <w:pPr>
+        <w:ind w:left="2160" w:hanging="180"/>
+      </w:pPr>
+    </w:lvl>
+    <w:lvl w:ilvl="3">
+      <w:start w:val="1"/>
+      <w:numFmt w:val="decimal"/>
+      <w:lvlText w:val="%4."/>
+      <w:lvlJc w:val="left"/>
+      <w:pPr>
+        <w:ind w:left="2880" w:hanging="360"/>
+      </w:pPr>
+    </w:lvl>
+    <w:lvl w:ilvl="4">
+      <w:start w:val="1"/>
+      <w:numFmt w:val="lowerLetter"/>
+      <w:lvlText w:val="%5."/>
+      <w:lvlJc w:val="left"/>
+      <w:pPr>
+        <w:ind w:left="3600" w:hanging="360"/>
+      </w:pPr>
+    </w:lvl>
+    <w:lvl w:ilvl="5">
+      <w:start w:val="1"/>
+      <w:numFmt w:val="lowerRoman"/>
+      <w:lvlText w:val="%6."/>
+      <w:lvlJc w:val="right"/>
+      <w:pPr>
+        <w:ind w:left="4320" w:hanging="180"/>
+      </w:pPr>
+    </w:lvl>
+    <w:lvl w:ilvl="6">
+      <w:start w:val="1"/>
+      <w:numFmt w:val="decimal"/>
+      <w:lvlText w:val="%7."/>
+      <w:lvlJc w:val="left"/>
+      <w:pPr>
+        <w:ind w:left="5040" w:hanging="360"/>
+      </w:pPr>
+    </w:lvl>
+    <w:lvl w:ilvl="7">
+      <w:start w:val="1"/>
+      <w:numFmt w:val="lowerLetter"/>
+      <w:lvlText w:val="%8."/>
+      <w:lvlJc w:val="left"/>
+      <w:pPr>
+        <w:ind w:left="5760" w:hanging="360"/>
+      </w:pPr>
+    </w:lvl>
+    <w:lvl w:ilvl="8">
+      <w:start w:val="1"/>
+      <w:numFmt w:val="lowerRoman"/>
+      <w:lvlText w:val="%9."/>
+      <w:lvlJc w:val="right"/>
+      <w:pPr>
+        <w:ind w:left="6480" w:hanging="180"/>
+      </w:pPr>
+    </w:lvl>
+  </w:abstractNum>
+  <w:abstractNum w:abstractNumId="10" w15:restartNumberingAfterBreak="0">
     <w:nsid w:val="1D9B07E1"/>
     <w:multiLevelType w:val="hybridMultilevel"/>
     <w:tmpl w:val="E5847486"/>
@@ -8741,7 +9322,7 @@
       </w:rPr>
     </w:lvl>
   </w:abstractNum>
-  <w:abstractNum w:abstractNumId="10" w15:restartNumberingAfterBreak="0">
+  <w:abstractNum w:abstractNumId="11" w15:restartNumberingAfterBreak="0">
     <w:nsid w:val="22571022"/>
     <w:multiLevelType w:val="hybridMultilevel"/>
     <w:tmpl w:val="37D425C8"/>
@@ -8828,7 +9409,7 @@
       </w:pPr>
     </w:lvl>
   </w:abstractNum>
-  <w:abstractNum w:abstractNumId="11" w15:restartNumberingAfterBreak="0">
+  <w:abstractNum w:abstractNumId="12" w15:restartNumberingAfterBreak="0">
     <w:nsid w:val="2A1510A9"/>
     <w:multiLevelType w:val="hybridMultilevel"/>
     <w:tmpl w:val="9842A178"/>
@@ -8940,7 +9521,7 @@
       </w:rPr>
     </w:lvl>
   </w:abstractNum>
-  <w:abstractNum w:abstractNumId="12" w15:restartNumberingAfterBreak="0">
+  <w:abstractNum w:abstractNumId="13" w15:restartNumberingAfterBreak="0">
     <w:nsid w:val="2C4E6972"/>
     <w:multiLevelType w:val="hybridMultilevel"/>
     <w:tmpl w:val="ED2C53FA"/>
@@ -9052,7 +9633,7 @@
       </w:rPr>
     </w:lvl>
   </w:abstractNum>
-  <w:abstractNum w:abstractNumId="13" w15:restartNumberingAfterBreak="0">
+  <w:abstractNum w:abstractNumId="14" w15:restartNumberingAfterBreak="0">
     <w:nsid w:val="2E3569A0"/>
     <w:multiLevelType w:val="hybridMultilevel"/>
     <w:tmpl w:val="DF9619C0"/>
@@ -9138,7 +9719,7 @@
       </w:pPr>
     </w:lvl>
   </w:abstractNum>
-  <w:abstractNum w:abstractNumId="14" w15:restartNumberingAfterBreak="0">
+  <w:abstractNum w:abstractNumId="15" w15:restartNumberingAfterBreak="0">
     <w:nsid w:val="2FA57D98"/>
     <w:multiLevelType w:val="hybridMultilevel"/>
     <w:tmpl w:val="16DAE6C2"/>
@@ -9250,7 +9831,7 @@
       </w:rPr>
     </w:lvl>
   </w:abstractNum>
-  <w:abstractNum w:abstractNumId="15" w15:restartNumberingAfterBreak="0">
+  <w:abstractNum w:abstractNumId="16" w15:restartNumberingAfterBreak="0">
     <w:nsid w:val="372B1A76"/>
     <w:multiLevelType w:val="hybridMultilevel"/>
     <w:tmpl w:val="2D00BD10"/>
@@ -9363,7 +9944,7 @@
       </w:rPr>
     </w:lvl>
   </w:abstractNum>
-  <w:abstractNum w:abstractNumId="16" w15:restartNumberingAfterBreak="0">
+  <w:abstractNum w:abstractNumId="17" w15:restartNumberingAfterBreak="0">
     <w:nsid w:val="37D22190"/>
     <w:multiLevelType w:val="hybridMultilevel"/>
     <w:tmpl w:val="7C1E1C94"/>
@@ -9449,7 +10030,7 @@
       </w:pPr>
     </w:lvl>
   </w:abstractNum>
-  <w:abstractNum w:abstractNumId="17" w15:restartNumberingAfterBreak="0">
+  <w:abstractNum w:abstractNumId="18" w15:restartNumberingAfterBreak="0">
     <w:nsid w:val="3B7F37D4"/>
     <w:multiLevelType w:val="hybridMultilevel"/>
     <w:tmpl w:val="EB9C5348"/>
@@ -9561,7 +10142,7 @@
       </w:rPr>
     </w:lvl>
   </w:abstractNum>
-  <w:abstractNum w:abstractNumId="18" w15:restartNumberingAfterBreak="0">
+  <w:abstractNum w:abstractNumId="19" w15:restartNumberingAfterBreak="0">
     <w:nsid w:val="4D5C098A"/>
     <w:multiLevelType w:val="hybridMultilevel"/>
     <w:tmpl w:val="95985ECE"/>
@@ -9652,7 +10233,7 @@
       </w:pPr>
     </w:lvl>
   </w:abstractNum>
-  <w:abstractNum w:abstractNumId="19" w15:restartNumberingAfterBreak="0">
+  <w:abstractNum w:abstractNumId="20" w15:restartNumberingAfterBreak="0">
     <w:nsid w:val="54760567"/>
     <w:multiLevelType w:val="hybridMultilevel"/>
     <w:tmpl w:val="DA1AB9A8"/>
@@ -9764,7 +10345,7 @@
       </w:rPr>
     </w:lvl>
   </w:abstractNum>
-  <w:abstractNum w:abstractNumId="20" w15:restartNumberingAfterBreak="0">
+  <w:abstractNum w:abstractNumId="21" w15:restartNumberingAfterBreak="0">
     <w:nsid w:val="57162782"/>
     <w:multiLevelType w:val="hybridMultilevel"/>
     <w:tmpl w:val="B48E18B0"/>
@@ -9876,7 +10457,7 @@
       </w:rPr>
     </w:lvl>
   </w:abstractNum>
-  <w:abstractNum w:abstractNumId="21" w15:restartNumberingAfterBreak="0">
+  <w:abstractNum w:abstractNumId="22" w15:restartNumberingAfterBreak="0">
     <w:nsid w:val="611D676D"/>
     <w:multiLevelType w:val="hybridMultilevel"/>
     <w:tmpl w:val="33048CC0"/>
@@ -9988,7 +10569,7 @@
       </w:rPr>
     </w:lvl>
   </w:abstractNum>
-  <w:abstractNum w:abstractNumId="22" w15:restartNumberingAfterBreak="0">
+  <w:abstractNum w:abstractNumId="23" w15:restartNumberingAfterBreak="0">
     <w:nsid w:val="65DF5E85"/>
     <w:multiLevelType w:val="multilevel"/>
     <w:tmpl w:val="04090027"/>
@@ -10074,7 +10655,7 @@
       </w:pPr>
     </w:lvl>
   </w:abstractNum>
-  <w:abstractNum w:abstractNumId="23" w15:restartNumberingAfterBreak="0">
+  <w:abstractNum w:abstractNumId="24" w15:restartNumberingAfterBreak="0">
     <w:nsid w:val="678F230B"/>
     <w:multiLevelType w:val="hybridMultilevel"/>
     <w:tmpl w:val="D4F2EBBE"/>
@@ -10165,7 +10746,7 @@
       </w:pPr>
     </w:lvl>
   </w:abstractNum>
-  <w:abstractNum w:abstractNumId="24" w15:restartNumberingAfterBreak="0">
+  <w:abstractNum w:abstractNumId="25" w15:restartNumberingAfterBreak="0">
     <w:nsid w:val="67F90211"/>
     <w:multiLevelType w:val="multilevel"/>
     <w:tmpl w:val="0409001F"/>
@@ -10251,7 +10832,7 @@
       </w:pPr>
     </w:lvl>
   </w:abstractNum>
-  <w:abstractNum w:abstractNumId="25" w15:restartNumberingAfterBreak="0">
+  <w:abstractNum w:abstractNumId="26" w15:restartNumberingAfterBreak="0">
     <w:nsid w:val="688E53FD"/>
     <w:multiLevelType w:val="hybridMultilevel"/>
     <w:tmpl w:val="91CA8894"/>
@@ -10363,7 +10944,7 @@
       </w:rPr>
     </w:lvl>
   </w:abstractNum>
-  <w:abstractNum w:abstractNumId="26" w15:restartNumberingAfterBreak="0">
+  <w:abstractNum w:abstractNumId="27" w15:restartNumberingAfterBreak="0">
     <w:nsid w:val="72976D3C"/>
     <w:multiLevelType w:val="hybridMultilevel"/>
     <w:tmpl w:val="E0326B90"/>
@@ -10475,7 +11056,7 @@
       </w:rPr>
     </w:lvl>
   </w:abstractNum>
-  <w:abstractNum w:abstractNumId="27" w15:restartNumberingAfterBreak="0">
+  <w:abstractNum w:abstractNumId="28" w15:restartNumberingAfterBreak="0">
     <w:nsid w:val="79561B54"/>
     <w:multiLevelType w:val="hybridMultilevel"/>
     <w:tmpl w:val="521A10F2"/>
@@ -10594,55 +11175,55 @@
     <w:abstractNumId w:val="2"/>
   </w:num>
   <w:num w:numId="3">
-    <w:abstractNumId w:val="18"/>
+    <w:abstractNumId w:val="19"/>
   </w:num>
   <w:num w:numId="4">
-    <w:abstractNumId w:val="23"/>
+    <w:abstractNumId w:val="24"/>
   </w:num>
   <w:num w:numId="5">
-    <w:abstractNumId w:val="10"/>
+    <w:abstractNumId w:val="11"/>
   </w:num>
   <w:num w:numId="6">
     <w:abstractNumId w:val="3"/>
   </w:num>
   <w:num w:numId="7">
-    <w:abstractNumId w:val="14"/>
+    <w:abstractNumId w:val="15"/>
   </w:num>
   <w:num w:numId="8">
-    <w:abstractNumId w:val="27"/>
+    <w:abstractNumId w:val="28"/>
   </w:num>
   <w:num w:numId="9">
-    <w:abstractNumId w:val="21"/>
+    <w:abstractNumId w:val="22"/>
   </w:num>
   <w:num w:numId="10">
     <w:abstractNumId w:val="5"/>
   </w:num>
   <w:num w:numId="11">
-    <w:abstractNumId w:val="11"/>
+    <w:abstractNumId w:val="12"/>
   </w:num>
   <w:num w:numId="12">
-    <w:abstractNumId w:val="12"/>
+    <w:abstractNumId w:val="13"/>
   </w:num>
   <w:num w:numId="13">
     <w:abstractNumId w:val="1"/>
   </w:num>
   <w:num w:numId="14">
-    <w:abstractNumId w:val="25"/>
+    <w:abstractNumId w:val="26"/>
   </w:num>
   <w:num w:numId="15">
-    <w:abstractNumId w:val="26"/>
+    <w:abstractNumId w:val="27"/>
   </w:num>
   <w:num w:numId="16">
-    <w:abstractNumId w:val="20"/>
+    <w:abstractNumId w:val="21"/>
   </w:num>
   <w:num w:numId="17">
-    <w:abstractNumId w:val="17"/>
+    <w:abstractNumId w:val="18"/>
   </w:num>
   <w:num w:numId="18">
     <w:abstractNumId w:val="7"/>
   </w:num>
   <w:num w:numId="19">
-    <w:abstractNumId w:val="10"/>
+    <w:abstractNumId w:val="11"/>
     <w:lvlOverride w:ilvl="0">
       <w:startOverride w:val="1"/>
     </w:lvlOverride>
@@ -10651,31 +11232,31 @@
     <w:abstractNumId w:val="4"/>
   </w:num>
   <w:num w:numId="21">
-    <w:abstractNumId w:val="9"/>
+    <w:abstractNumId w:val="10"/>
   </w:num>
   <w:num w:numId="22">
     <w:abstractNumId w:val="8"/>
   </w:num>
   <w:num w:numId="23">
-    <w:abstractNumId w:val="10"/>
+    <w:abstractNumId w:val="11"/>
     <w:lvlOverride w:ilvl="0">
       <w:startOverride w:val="1"/>
     </w:lvlOverride>
   </w:num>
   <w:num w:numId="24">
+    <w:abstractNumId w:val="17"/>
+  </w:num>
+  <w:num w:numId="25">
+    <w:abstractNumId w:val="14"/>
+  </w:num>
+  <w:num w:numId="26">
+    <w:abstractNumId w:val="20"/>
+  </w:num>
+  <w:num w:numId="27">
     <w:abstractNumId w:val="16"/>
   </w:num>
-  <w:num w:numId="25">
-    <w:abstractNumId w:val="13"/>
-  </w:num>
-  <w:num w:numId="26">
-    <w:abstractNumId w:val="19"/>
-  </w:num>
-  <w:num w:numId="27">
-    <w:abstractNumId w:val="15"/>
-  </w:num>
   <w:num w:numId="28">
-    <w:abstractNumId w:val="10"/>
+    <w:abstractNumId w:val="11"/>
     <w:lvlOverride w:ilvl="0">
       <w:startOverride w:val="1"/>
     </w:lvlOverride>
@@ -10690,10 +11271,40 @@
     <w:abstractNumId w:val="6"/>
   </w:num>
   <w:num w:numId="31">
-    <w:abstractNumId w:val="24"/>
+    <w:abstractNumId w:val="25"/>
   </w:num>
   <w:num w:numId="32">
-    <w:abstractNumId w:val="22"/>
+    <w:abstractNumId w:val="23"/>
+  </w:num>
+  <w:num w:numId="33">
+    <w:abstractNumId w:val="9"/>
+    <w:lvlOverride w:ilvl="0">
+      <w:startOverride w:val="1"/>
+    </w:lvlOverride>
+    <w:lvlOverride w:ilvl="1">
+      <w:startOverride w:val="1"/>
+    </w:lvlOverride>
+    <w:lvlOverride w:ilvl="2">
+      <w:startOverride w:val="1"/>
+    </w:lvlOverride>
+    <w:lvlOverride w:ilvl="3">
+      <w:startOverride w:val="1"/>
+    </w:lvlOverride>
+    <w:lvlOverride w:ilvl="4">
+      <w:startOverride w:val="1"/>
+    </w:lvlOverride>
+    <w:lvlOverride w:ilvl="5">
+      <w:startOverride w:val="1"/>
+    </w:lvlOverride>
+    <w:lvlOverride w:ilvl="6">
+      <w:startOverride w:val="1"/>
+    </w:lvlOverride>
+    <w:lvlOverride w:ilvl="7">
+      <w:startOverride w:val="1"/>
+    </w:lvlOverride>
+    <w:lvlOverride w:ilvl="8">
+      <w:startOverride w:val="1"/>
+    </w:lvlOverride>
   </w:num>
 </w:numbering>
 </file>
@@ -10895,7 +11506,7 @@
     <w:lsdException w:name="Medium Shading 2 Accent 1" w:uiPriority="64"/>
     <w:lsdException w:name="Medium List 1 Accent 1" w:uiPriority="65"/>
     <w:lsdException w:name="Revision" w:semiHidden="1"/>
-    <w:lsdException w:name="List Paragraph" w:uiPriority="0" w:qFormat="1"/>
+    <w:lsdException w:name="List Paragraph" w:uiPriority="34" w:qFormat="1"/>
     <w:lsdException w:name="Quote" w:uiPriority="29" w:qFormat="1"/>
     <w:lsdException w:name="Intense Quote" w:uiPriority="30" w:qFormat="1"/>
     <w:lsdException w:name="Medium List 2 Accent 1" w:uiPriority="66"/>
@@ -11672,6 +12283,7 @@
   <w:style w:type="paragraph" w:styleId="ListParagraph">
     <w:name w:val="List Paragraph"/>
     <w:basedOn w:val="Normal"/>
+    <w:uiPriority w:val="34"/>
     <w:qFormat/>
     <w:rsid w:val="008F1316"/>
     <w:pPr>
@@ -12418,7 +13030,7 @@
 </file>
 
 <file path=customXml/itemProps1.xml><?xml version="1.0" encoding="utf-8"?>
-<ds:datastoreItem xmlns:ds="http://schemas.openxmlformats.org/officeDocument/2006/customXml" ds:itemID="{848389B0-C071-4E5B-9BBE-BE2D6869F3EA}">
+<ds:datastoreItem xmlns:ds="http://schemas.openxmlformats.org/officeDocument/2006/customXml" ds:itemID="{47B6901C-182A-453E-AC03-34A8316606F2}">
   <ds:schemaRefs>
     <ds:schemaRef ds:uri="http://schemas.openxmlformats.org/officeDocument/2006/bibliography"/>
   </ds:schemaRefs>

</xml_diff>